<commit_message>
Update 24BTCE111- Lab 4 -Online Learning Platform.docx
</commit_message>
<xml_diff>
--- a/24BTCE111-Lab 4/24BTCE111- Lab 4 -Online Learning Platform.docx
+++ b/24BTCE111-Lab 4/24BTCE111- Lab 4 -Online Learning Platform.docx
@@ -71,18 +71,7 @@
           <w:szCs w:val="32"/>
           <w:u w:val="single"/>
         </w:rPr>
-        <w:t>Lab</w:t>
-      </w:r>
-      <w:r>
-        <w:rPr>
-          <w:rFonts w:ascii="Times New Roman" w:hAnsi="Times New Roman" w:cs="Times New Roman"/>
-          <w:b/>
-          <w:bCs/>
-          <w:sz w:val="32"/>
-          <w:szCs w:val="32"/>
-          <w:u w:val="single"/>
-        </w:rPr>
-        <w:t>-4</w:t>
+        <w:t>Lab-4</w:t>
       </w:r>
     </w:p>
     <w:p>
@@ -227,47 +216,2394 @@
     </w:p>
     <w:p>
       <w:pPr>
-        <w:rPr>
-          <w:rFonts w:ascii="Times New Roman" w:hAnsi="Times New Roman" w:cs="Times New Roman"/>
-        </w:rPr>
-      </w:pPr>
-      <w:r>
-        <w:rPr>
-          <w:rFonts w:ascii="Times New Roman" w:hAnsi="Times New Roman" w:cs="Times New Roman"/>
+        <w:jc w:val="both"/>
+        <w:rPr>
+          <w:rFonts w:ascii="Times New Roman" w:hAnsi="Times New Roman" w:cs="Times New Roman"/>
+        </w:rPr>
+      </w:pPr>
+      <w:r>
+        <w:rPr>
+          <w:rFonts w:ascii="Times New Roman" w:hAnsi="Times New Roman" w:cs="Times New Roman"/>
+          <w:b/>
+          <w:bCs/>
+          <w:sz w:val="28"/>
+          <w:szCs w:val="28"/>
+          <w:u w:val="single"/>
+        </w:rPr>
+        <w:t xml:space="preserve">1. </w:t>
+      </w:r>
+      <w:r>
+        <w:rPr>
+          <w:rFonts w:ascii="Times New Roman" w:hAnsi="Times New Roman" w:cs="Times New Roman"/>
+          <w:b/>
+          <w:bCs/>
+          <w:sz w:val="28"/>
+          <w:szCs w:val="28"/>
+          <w:u w:val="single"/>
         </w:rPr>
         <w:t>Aim of the Experiment</w:t>
       </w:r>
-      <w:r>
-        <w:rPr>
-          <w:rFonts w:ascii="Times New Roman" w:hAnsi="Times New Roman" w:cs="Times New Roman"/>
-        </w:rPr>
-        <w:br/>
-        <w:t xml:space="preserve">To </w:t>
-      </w:r>
-      <w:r>
-        <w:rPr>
-          <w:rFonts w:ascii="Times New Roman" w:hAnsi="Times New Roman" w:cs="Times New Roman"/>
-        </w:rPr>
-        <w:t>analyse</w:t>
-      </w:r>
-      <w:r>
-        <w:rPr>
-          <w:rFonts w:ascii="Times New Roman" w:hAnsi="Times New Roman" w:cs="Times New Roman"/>
-        </w:rPr>
-        <w:t xml:space="preserve"> and compare the Agile and Waterfall software development models by applying them to the development of an Online Learning Platform and to study the project risks involved in designing, implementing, and maintaining such a platform.</w:t>
-      </w:r>
-    </w:p>
-    <w:p>
-      <w:pPr>
-        <w:rPr>
-          <w:rFonts w:ascii="Times New Roman" w:hAnsi="Times New Roman" w:cs="Times New Roman"/>
-          <w:lang w:val="en-US"/>
+    </w:p>
+    <w:p>
+      <w:pPr>
+        <w:jc w:val="both"/>
+        <w:rPr>
+          <w:rFonts w:ascii="Times New Roman" w:hAnsi="Times New Roman" w:cs="Times New Roman"/>
+        </w:rPr>
+      </w:pPr>
+      <w:r>
+        <w:rPr>
+          <w:rFonts w:ascii="Times New Roman" w:hAnsi="Times New Roman" w:cs="Times New Roman"/>
+        </w:rPr>
+        <w:t>To analyse and compare the Agile and Waterfall software development models by applying them to the development of an Online Learning Platform and to study the project risks involved in designing, implementing and maintaining such a platform.</w:t>
+      </w:r>
+    </w:p>
+    <w:p>
+      <w:pPr>
+        <w:jc w:val="both"/>
+        <w:rPr>
+          <w:rFonts w:ascii="Times New Roman" w:hAnsi="Times New Roman" w:cs="Times New Roman"/>
+          <w:sz w:val="28"/>
+          <w:szCs w:val="28"/>
+          <w:u w:val="single"/>
+        </w:rPr>
+      </w:pPr>
+      <w:r>
+        <w:rPr>
+          <w:rFonts w:ascii="Times New Roman" w:hAnsi="Times New Roman" w:cs="Times New Roman"/>
+          <w:b/>
+          <w:bCs/>
+          <w:sz w:val="28"/>
+          <w:szCs w:val="28"/>
+          <w:u w:val="single"/>
+        </w:rPr>
+        <w:t xml:space="preserve">2. </w:t>
+      </w:r>
+      <w:r>
+        <w:rPr>
+          <w:rFonts w:ascii="Times New Roman" w:hAnsi="Times New Roman" w:cs="Times New Roman"/>
+          <w:b/>
+          <w:bCs/>
+          <w:sz w:val="28"/>
+          <w:szCs w:val="28"/>
+          <w:u w:val="single"/>
+        </w:rPr>
+        <w:t>Scenario Description</w:t>
+      </w:r>
+    </w:p>
+    <w:p>
+      <w:pPr>
+        <w:jc w:val="both"/>
+        <w:rPr>
+          <w:rFonts w:ascii="Times New Roman" w:hAnsi="Times New Roman" w:cs="Times New Roman"/>
+        </w:rPr>
+      </w:pPr>
+      <w:r>
+        <w:rPr>
+          <w:rFonts w:ascii="Times New Roman" w:hAnsi="Times New Roman" w:cs="Times New Roman"/>
+        </w:rPr>
+        <w:t>The Online Learning Platform is a large-scale digital education system designed to deliver interactive courses, manage student learning and support instructors through an integrated web-based ecosystem. The platform enables real-time access to educational resources, assessments</w:t>
+      </w:r>
+      <w:r>
+        <w:rPr>
+          <w:rFonts w:ascii="Times New Roman" w:hAnsi="Times New Roman" w:cs="Times New Roman"/>
+        </w:rPr>
+        <w:t xml:space="preserve"> </w:t>
+      </w:r>
+      <w:r>
+        <w:rPr>
+          <w:rFonts w:ascii="Times New Roman" w:hAnsi="Times New Roman" w:cs="Times New Roman"/>
+        </w:rPr>
+        <w:t>and performance analytics.</w:t>
+      </w:r>
+    </w:p>
+    <w:p>
+      <w:pPr>
+        <w:jc w:val="both"/>
+        <w:rPr>
+          <w:rFonts w:ascii="Times New Roman" w:hAnsi="Times New Roman" w:cs="Times New Roman"/>
+        </w:rPr>
+      </w:pPr>
+      <w:r>
+        <w:rPr>
+          <w:rFonts w:ascii="Times New Roman" w:hAnsi="Times New Roman" w:cs="Times New Roman"/>
+        </w:rPr>
+        <w:t>The system consists of:</w:t>
+      </w:r>
+    </w:p>
+    <w:p>
+      <w:pPr>
+        <w:pStyle w:val="ListParagraph"/>
+        <w:numPr>
+          <w:ilvl w:val="0"/>
+          <w:numId w:val="3"/>
+        </w:numPr>
+        <w:jc w:val="both"/>
+        <w:rPr>
+          <w:rFonts w:ascii="Times New Roman" w:hAnsi="Times New Roman" w:cs="Times New Roman"/>
+        </w:rPr>
+      </w:pPr>
+      <w:r>
+        <w:rPr>
+          <w:rFonts w:ascii="Times New Roman" w:hAnsi="Times New Roman" w:cs="Times New Roman"/>
+        </w:rPr>
+        <w:t>Web portal for students to access courses, assignments and progress tracking</w:t>
+      </w:r>
+    </w:p>
+    <w:p>
+      <w:pPr>
+        <w:pStyle w:val="ListParagraph"/>
+        <w:numPr>
+          <w:ilvl w:val="0"/>
+          <w:numId w:val="3"/>
+        </w:numPr>
+        <w:jc w:val="both"/>
+        <w:rPr>
+          <w:rFonts w:ascii="Times New Roman" w:hAnsi="Times New Roman" w:cs="Times New Roman"/>
+        </w:rPr>
+      </w:pPr>
+      <w:r>
+        <w:rPr>
+          <w:rFonts w:ascii="Times New Roman" w:hAnsi="Times New Roman" w:cs="Times New Roman"/>
+        </w:rPr>
+        <w:t>Instructor dashboard for course creation, grading and student management</w:t>
+      </w:r>
+    </w:p>
+    <w:p>
+      <w:pPr>
+        <w:pStyle w:val="ListParagraph"/>
+        <w:numPr>
+          <w:ilvl w:val="0"/>
+          <w:numId w:val="3"/>
+        </w:numPr>
+        <w:jc w:val="both"/>
+        <w:rPr>
+          <w:rFonts w:ascii="Times New Roman" w:hAnsi="Times New Roman" w:cs="Times New Roman"/>
+        </w:rPr>
+      </w:pPr>
+      <w:r>
+        <w:rPr>
+          <w:rFonts w:ascii="Times New Roman" w:hAnsi="Times New Roman" w:cs="Times New Roman"/>
+        </w:rPr>
+        <w:t>Mobile application for on-the-go learning and notifications</w:t>
+      </w:r>
+    </w:p>
+    <w:p>
+      <w:pPr>
+        <w:pStyle w:val="ListParagraph"/>
+        <w:numPr>
+          <w:ilvl w:val="0"/>
+          <w:numId w:val="3"/>
+        </w:numPr>
+        <w:jc w:val="both"/>
+        <w:rPr>
+          <w:rFonts w:ascii="Times New Roman" w:hAnsi="Times New Roman" w:cs="Times New Roman"/>
+        </w:rPr>
+      </w:pPr>
+      <w:r>
+        <w:rPr>
+          <w:rFonts w:ascii="Times New Roman" w:hAnsi="Times New Roman" w:cs="Times New Roman"/>
+        </w:rPr>
+        <w:t>Analytics and reporting module for tracking student performance and engagement</w:t>
+      </w:r>
+    </w:p>
+    <w:p>
+      <w:pPr>
+        <w:jc w:val="both"/>
+        <w:rPr>
+          <w:rFonts w:ascii="Times New Roman" w:hAnsi="Times New Roman" w:cs="Times New Roman"/>
+          <w:b/>
+          <w:bCs/>
+          <w:u w:val="single"/>
+        </w:rPr>
+      </w:pPr>
+      <w:r>
+        <w:rPr>
+          <w:rFonts w:ascii="Times New Roman" w:hAnsi="Times New Roman" w:cs="Times New Roman"/>
+          <w:b/>
+          <w:bCs/>
+          <w:sz w:val="28"/>
+          <w:szCs w:val="28"/>
+          <w:u w:val="single"/>
+        </w:rPr>
+        <w:t xml:space="preserve">3. </w:t>
+      </w:r>
+      <w:r>
+        <w:rPr>
+          <w:rFonts w:ascii="Times New Roman" w:hAnsi="Times New Roman" w:cs="Times New Roman"/>
+          <w:b/>
+          <w:bCs/>
+          <w:sz w:val="28"/>
+          <w:szCs w:val="28"/>
+          <w:u w:val="single"/>
+        </w:rPr>
+        <w:t>Identified Requirements</w:t>
+      </w:r>
+    </w:p>
+    <w:p>
+      <w:pPr>
+        <w:jc w:val="both"/>
+        <w:rPr>
+          <w:rFonts w:ascii="Times New Roman" w:hAnsi="Times New Roman" w:cs="Times New Roman"/>
+          <w:b/>
+          <w:bCs/>
+        </w:rPr>
+      </w:pPr>
+      <w:r>
+        <w:rPr>
+          <w:rFonts w:ascii="Times New Roman" w:hAnsi="Times New Roman" w:cs="Times New Roman"/>
+          <w:b/>
+          <w:bCs/>
+        </w:rPr>
+        <w:t>Functional Requirements</w:t>
+      </w:r>
+    </w:p>
+    <w:p>
+      <w:pPr>
+        <w:pStyle w:val="ListParagraph"/>
+        <w:numPr>
+          <w:ilvl w:val="0"/>
+          <w:numId w:val="6"/>
+        </w:numPr>
+        <w:jc w:val="both"/>
+        <w:rPr>
+          <w:rFonts w:ascii="Times New Roman" w:hAnsi="Times New Roman" w:cs="Times New Roman"/>
+        </w:rPr>
+      </w:pPr>
+      <w:r>
+        <w:rPr>
+          <w:rFonts w:ascii="Times New Roman" w:hAnsi="Times New Roman" w:cs="Times New Roman"/>
+        </w:rPr>
+        <w:t>User registration and role-based login for students, instructors and administrators</w:t>
+      </w:r>
+    </w:p>
+    <w:p>
+      <w:pPr>
+        <w:pStyle w:val="ListParagraph"/>
+        <w:numPr>
+          <w:ilvl w:val="0"/>
+          <w:numId w:val="6"/>
+        </w:numPr>
+        <w:jc w:val="both"/>
+        <w:rPr>
+          <w:rFonts w:ascii="Times New Roman" w:hAnsi="Times New Roman" w:cs="Times New Roman"/>
+        </w:rPr>
+      </w:pPr>
+      <w:r>
+        <w:rPr>
+          <w:rFonts w:ascii="Times New Roman" w:hAnsi="Times New Roman" w:cs="Times New Roman"/>
+        </w:rPr>
+        <w:t>Upload and manage courses, lectures and learning materials</w:t>
+      </w:r>
+    </w:p>
+    <w:p>
+      <w:pPr>
+        <w:pStyle w:val="ListParagraph"/>
+        <w:numPr>
+          <w:ilvl w:val="0"/>
+          <w:numId w:val="6"/>
+        </w:numPr>
+        <w:jc w:val="both"/>
+        <w:rPr>
+          <w:rFonts w:ascii="Times New Roman" w:hAnsi="Times New Roman" w:cs="Times New Roman"/>
+        </w:rPr>
+      </w:pPr>
+      <w:r>
+        <w:rPr>
+          <w:rFonts w:ascii="Times New Roman" w:hAnsi="Times New Roman" w:cs="Times New Roman"/>
+        </w:rPr>
+        <w:t>Conduct online assessments, quizzes and assignment submissions</w:t>
+      </w:r>
+    </w:p>
+    <w:p>
+      <w:pPr>
+        <w:pStyle w:val="ListParagraph"/>
+        <w:numPr>
+          <w:ilvl w:val="0"/>
+          <w:numId w:val="6"/>
+        </w:numPr>
+        <w:jc w:val="both"/>
+        <w:rPr>
+          <w:rFonts w:ascii="Times New Roman" w:hAnsi="Times New Roman" w:cs="Times New Roman"/>
+        </w:rPr>
+      </w:pPr>
+      <w:r>
+        <w:rPr>
+          <w:rFonts w:ascii="Times New Roman" w:hAnsi="Times New Roman" w:cs="Times New Roman"/>
+        </w:rPr>
+        <w:t>Provide real-time notifications for deadlines, announcements and updates</w:t>
+      </w:r>
+    </w:p>
+    <w:p>
+      <w:pPr>
+        <w:pStyle w:val="ListParagraph"/>
+        <w:numPr>
+          <w:ilvl w:val="0"/>
+          <w:numId w:val="6"/>
+        </w:numPr>
+        <w:jc w:val="both"/>
+        <w:rPr>
+          <w:rFonts w:ascii="Times New Roman" w:hAnsi="Times New Roman" w:cs="Times New Roman"/>
+        </w:rPr>
+      </w:pPr>
+      <w:r>
+        <w:rPr>
+          <w:rFonts w:ascii="Times New Roman" w:hAnsi="Times New Roman" w:cs="Times New Roman"/>
+        </w:rPr>
+        <w:t>Generate progress reports and performance analytics for students and instructors</w:t>
+      </w:r>
+    </w:p>
+    <w:p>
+      <w:pPr>
+        <w:jc w:val="both"/>
+        <w:rPr>
+          <w:rFonts w:ascii="Times New Roman" w:hAnsi="Times New Roman" w:cs="Times New Roman"/>
+          <w:b/>
+          <w:bCs/>
+        </w:rPr>
+      </w:pPr>
+      <w:r>
+        <w:rPr>
+          <w:rFonts w:ascii="Times New Roman" w:hAnsi="Times New Roman" w:cs="Times New Roman"/>
+          <w:b/>
+          <w:bCs/>
+        </w:rPr>
+        <w:t>Non-Functional Requirements</w:t>
+      </w:r>
+    </w:p>
+    <w:p>
+      <w:pPr>
+        <w:pStyle w:val="ListParagraph"/>
+        <w:numPr>
+          <w:ilvl w:val="0"/>
+          <w:numId w:val="8"/>
+        </w:numPr>
+        <w:jc w:val="both"/>
+        <w:rPr>
+          <w:rFonts w:ascii="Times New Roman" w:hAnsi="Times New Roman" w:cs="Times New Roman"/>
+          <w:b/>
+          <w:bCs/>
+        </w:rPr>
+      </w:pPr>
+      <w:r>
+        <w:rPr>
+          <w:rFonts w:ascii="Times New Roman" w:hAnsi="Times New Roman" w:cs="Times New Roman"/>
+        </w:rPr>
+        <w:t>Scalability to support a large number of concurrent users</w:t>
+      </w:r>
+    </w:p>
+    <w:p>
+      <w:pPr>
+        <w:pStyle w:val="ListParagraph"/>
+        <w:numPr>
+          <w:ilvl w:val="0"/>
+          <w:numId w:val="8"/>
+        </w:numPr>
+        <w:jc w:val="both"/>
+        <w:rPr>
+          <w:rFonts w:ascii="Times New Roman" w:hAnsi="Times New Roman" w:cs="Times New Roman"/>
+        </w:rPr>
+      </w:pPr>
+      <w:r>
+        <w:rPr>
+          <w:rFonts w:ascii="Times New Roman" w:hAnsi="Times New Roman" w:cs="Times New Roman"/>
+        </w:rPr>
+        <w:t>High system availability and reliability for uninterrupted learning</w:t>
+      </w:r>
+    </w:p>
+    <w:p>
+      <w:pPr>
+        <w:pStyle w:val="ListParagraph"/>
+        <w:numPr>
+          <w:ilvl w:val="0"/>
+          <w:numId w:val="8"/>
+        </w:numPr>
+        <w:jc w:val="both"/>
+        <w:rPr>
+          <w:rFonts w:ascii="Times New Roman" w:hAnsi="Times New Roman" w:cs="Times New Roman"/>
+        </w:rPr>
+      </w:pPr>
+      <w:r>
+        <w:rPr>
+          <w:rFonts w:ascii="Times New Roman" w:hAnsi="Times New Roman" w:cs="Times New Roman"/>
+        </w:rPr>
+        <w:t>Secure storage and transmission of user data</w:t>
+      </w:r>
+    </w:p>
+    <w:p>
+      <w:pPr>
+        <w:pStyle w:val="ListParagraph"/>
+        <w:numPr>
+          <w:ilvl w:val="0"/>
+          <w:numId w:val="8"/>
+        </w:numPr>
+        <w:jc w:val="both"/>
+        <w:rPr>
+          <w:rFonts w:ascii="Times New Roman" w:hAnsi="Times New Roman" w:cs="Times New Roman"/>
+        </w:rPr>
+      </w:pPr>
+      <w:r>
+        <w:rPr>
+          <w:rFonts w:ascii="Times New Roman" w:hAnsi="Times New Roman" w:cs="Times New Roman"/>
+        </w:rPr>
+        <w:t>Fast system response and smooth performance during peak usage</w:t>
+      </w:r>
+    </w:p>
+    <w:p>
+      <w:pPr>
+        <w:jc w:val="both"/>
+        <w:rPr>
+          <w:rFonts w:ascii="Times New Roman" w:hAnsi="Times New Roman" w:cs="Times New Roman"/>
+        </w:rPr>
+      </w:pPr>
+    </w:p>
+    <w:p>
+      <w:pPr>
+        <w:jc w:val="both"/>
+        <w:rPr>
+          <w:rFonts w:ascii="Times New Roman" w:hAnsi="Times New Roman" w:cs="Times New Roman"/>
+          <w:b/>
+          <w:bCs/>
+          <w:sz w:val="28"/>
+          <w:szCs w:val="28"/>
+          <w:u w:val="single"/>
+        </w:rPr>
+      </w:pPr>
+      <w:r>
+        <w:rPr>
+          <w:rFonts w:ascii="Times New Roman" w:hAnsi="Times New Roman" w:cs="Times New Roman"/>
+          <w:b/>
+          <w:bCs/>
+          <w:sz w:val="28"/>
+          <w:szCs w:val="28"/>
+          <w:u w:val="single"/>
+        </w:rPr>
+        <w:lastRenderedPageBreak/>
+        <w:t xml:space="preserve">4. </w:t>
+      </w:r>
+      <w:r>
+        <w:rPr>
+          <w:rFonts w:ascii="Times New Roman" w:hAnsi="Times New Roman" w:cs="Times New Roman"/>
+          <w:b/>
+          <w:bCs/>
+          <w:sz w:val="28"/>
+          <w:szCs w:val="28"/>
+          <w:u w:val="single"/>
+        </w:rPr>
+        <w:t>Application of the Waterfall Model to the Scenario</w:t>
+      </w:r>
+    </w:p>
+    <w:p>
+      <w:pPr>
+        <w:jc w:val="both"/>
+        <w:rPr>
+          <w:rFonts w:ascii="Times New Roman" w:hAnsi="Times New Roman" w:cs="Times New Roman"/>
+          <w:b/>
+          <w:bCs/>
+        </w:rPr>
+      </w:pPr>
+      <w:r>
+        <w:rPr>
+          <w:rFonts w:ascii="Times New Roman" w:hAnsi="Times New Roman" w:cs="Times New Roman"/>
+          <w:b/>
+          <w:bCs/>
+        </w:rPr>
+        <w:t>Waterfall model Phase-wise Execution</w:t>
+      </w:r>
+    </w:p>
+    <w:p>
+      <w:pPr>
+        <w:pStyle w:val="ListParagraph"/>
+        <w:numPr>
+          <w:ilvl w:val="0"/>
+          <w:numId w:val="11"/>
+        </w:numPr>
+        <w:jc w:val="both"/>
+        <w:rPr>
+          <w:rFonts w:ascii="Times New Roman" w:hAnsi="Times New Roman" w:cs="Times New Roman"/>
+        </w:rPr>
+      </w:pPr>
+      <w:r>
+        <w:rPr>
+          <w:rFonts w:ascii="Times New Roman" w:hAnsi="Times New Roman" w:cs="Times New Roman"/>
+        </w:rPr>
+        <w:t>Requirement Analysis</w:t>
+      </w:r>
+    </w:p>
+    <w:p>
+      <w:pPr>
+        <w:pStyle w:val="ListParagraph"/>
+        <w:numPr>
+          <w:ilvl w:val="1"/>
+          <w:numId w:val="11"/>
+        </w:numPr>
+        <w:jc w:val="both"/>
+        <w:rPr>
+          <w:rFonts w:ascii="Times New Roman" w:hAnsi="Times New Roman" w:cs="Times New Roman"/>
+        </w:rPr>
+      </w:pPr>
+      <w:r>
+        <w:rPr>
+          <w:rFonts w:ascii="Times New Roman" w:hAnsi="Times New Roman" w:cs="Times New Roman"/>
+        </w:rPr>
+        <w:t>All system requirements such as user management, course delivery, assessments, notifications and reporting are collected and documented at the beginning.</w:t>
+      </w:r>
+    </w:p>
+    <w:p>
+      <w:pPr>
+        <w:pStyle w:val="ListParagraph"/>
+        <w:numPr>
+          <w:ilvl w:val="1"/>
+          <w:numId w:val="11"/>
+        </w:numPr>
+        <w:jc w:val="both"/>
+        <w:rPr>
+          <w:rFonts w:ascii="Times New Roman" w:hAnsi="Times New Roman" w:cs="Times New Roman"/>
+        </w:rPr>
+      </w:pPr>
+      <w:r>
+        <w:rPr>
+          <w:rFonts w:ascii="Times New Roman" w:hAnsi="Times New Roman" w:cs="Times New Roman"/>
+        </w:rPr>
+        <w:t>No major changes are allowed once requirements are finalized.</w:t>
+      </w:r>
+    </w:p>
+    <w:p>
+      <w:pPr>
+        <w:pStyle w:val="ListParagraph"/>
+        <w:numPr>
+          <w:ilvl w:val="0"/>
+          <w:numId w:val="11"/>
+        </w:numPr>
+        <w:jc w:val="both"/>
+        <w:rPr>
+          <w:rFonts w:ascii="Times New Roman" w:hAnsi="Times New Roman" w:cs="Times New Roman"/>
+        </w:rPr>
+      </w:pPr>
+      <w:r>
+        <w:rPr>
+          <w:rFonts w:ascii="Times New Roman" w:hAnsi="Times New Roman" w:cs="Times New Roman"/>
+        </w:rPr>
+        <w:t>System Design</w:t>
+      </w:r>
+    </w:p>
+    <w:p>
+      <w:pPr>
+        <w:pStyle w:val="ListParagraph"/>
+        <w:numPr>
+          <w:ilvl w:val="1"/>
+          <w:numId w:val="11"/>
+        </w:numPr>
+        <w:jc w:val="both"/>
+        <w:rPr>
+          <w:rFonts w:ascii="Times New Roman" w:hAnsi="Times New Roman" w:cs="Times New Roman"/>
+        </w:rPr>
+      </w:pPr>
+      <w:r>
+        <w:rPr>
+          <w:rFonts w:ascii="Times New Roman" w:hAnsi="Times New Roman" w:cs="Times New Roman"/>
+        </w:rPr>
+        <w:t>Complete architecture including database structure, web platform, mobile application and</w:t>
+      </w:r>
+      <w:r>
+        <w:rPr>
+          <w:rFonts w:ascii="Times New Roman" w:hAnsi="Times New Roman" w:cs="Times New Roman"/>
+        </w:rPr>
+        <w:t xml:space="preserve"> </w:t>
+      </w:r>
+      <w:r>
+        <w:rPr>
+          <w:rFonts w:ascii="Times New Roman" w:hAnsi="Times New Roman" w:cs="Times New Roman"/>
+        </w:rPr>
+        <w:t>analytics modules is designed upfront.</w:t>
+      </w:r>
+    </w:p>
+    <w:p>
+      <w:pPr>
+        <w:pStyle w:val="ListParagraph"/>
+        <w:numPr>
+          <w:ilvl w:val="1"/>
+          <w:numId w:val="11"/>
+        </w:numPr>
+        <w:jc w:val="both"/>
+        <w:rPr>
+          <w:rFonts w:ascii="Times New Roman" w:hAnsi="Times New Roman" w:cs="Times New Roman"/>
+        </w:rPr>
+      </w:pPr>
+      <w:r>
+        <w:rPr>
+          <w:rFonts w:ascii="Times New Roman" w:hAnsi="Times New Roman" w:cs="Times New Roman"/>
+        </w:rPr>
+        <w:t>User interface and system workflows are finalized before development begins.</w:t>
+      </w:r>
+    </w:p>
+    <w:p>
+      <w:pPr>
+        <w:pStyle w:val="ListParagraph"/>
+        <w:numPr>
+          <w:ilvl w:val="0"/>
+          <w:numId w:val="11"/>
+        </w:numPr>
+        <w:jc w:val="both"/>
+        <w:rPr>
+          <w:rFonts w:ascii="Times New Roman" w:hAnsi="Times New Roman" w:cs="Times New Roman"/>
+        </w:rPr>
+      </w:pPr>
+      <w:r>
+        <w:rPr>
+          <w:rFonts w:ascii="Times New Roman" w:hAnsi="Times New Roman" w:cs="Times New Roman"/>
+        </w:rPr>
+        <w:t>Implementation</w:t>
+      </w:r>
+    </w:p>
+    <w:p>
+      <w:pPr>
+        <w:pStyle w:val="ListParagraph"/>
+        <w:numPr>
+          <w:ilvl w:val="1"/>
+          <w:numId w:val="11"/>
+        </w:numPr>
+        <w:jc w:val="both"/>
+        <w:rPr>
+          <w:rFonts w:ascii="Times New Roman" w:hAnsi="Times New Roman" w:cs="Times New Roman"/>
+        </w:rPr>
+      </w:pPr>
+      <w:r>
+        <w:rPr>
+          <w:rFonts w:ascii="Times New Roman" w:hAnsi="Times New Roman" w:cs="Times New Roman"/>
+        </w:rPr>
+        <w:t>Coding of all modules (student portal, instructor dashboard, assessment system and reporting tools) is done strictly according to the design documents.</w:t>
+      </w:r>
+    </w:p>
+    <w:p>
+      <w:pPr>
+        <w:pStyle w:val="ListParagraph"/>
+        <w:numPr>
+          <w:ilvl w:val="0"/>
+          <w:numId w:val="11"/>
+        </w:numPr>
+        <w:jc w:val="both"/>
+        <w:rPr>
+          <w:rFonts w:ascii="Times New Roman" w:hAnsi="Times New Roman" w:cs="Times New Roman"/>
+        </w:rPr>
+      </w:pPr>
+      <w:r>
+        <w:rPr>
+          <w:rFonts w:ascii="Times New Roman" w:hAnsi="Times New Roman" w:cs="Times New Roman"/>
+        </w:rPr>
+        <w:t>Testing</w:t>
+      </w:r>
+    </w:p>
+    <w:p>
+      <w:pPr>
+        <w:pStyle w:val="ListParagraph"/>
+        <w:numPr>
+          <w:ilvl w:val="1"/>
+          <w:numId w:val="11"/>
+        </w:numPr>
+        <w:jc w:val="both"/>
+        <w:rPr>
+          <w:rFonts w:ascii="Times New Roman" w:hAnsi="Times New Roman" w:cs="Times New Roman"/>
+        </w:rPr>
+      </w:pPr>
+      <w:r>
+        <w:rPr>
+          <w:rFonts w:ascii="Times New Roman" w:hAnsi="Times New Roman" w:cs="Times New Roman"/>
+        </w:rPr>
+        <w:t>System testing is carried out after full development is completed.</w:t>
+      </w:r>
+    </w:p>
+    <w:p>
+      <w:pPr>
+        <w:pStyle w:val="ListParagraph"/>
+        <w:numPr>
+          <w:ilvl w:val="1"/>
+          <w:numId w:val="11"/>
+        </w:numPr>
+        <w:jc w:val="both"/>
+        <w:rPr>
+          <w:rFonts w:ascii="Times New Roman" w:hAnsi="Times New Roman" w:cs="Times New Roman"/>
+        </w:rPr>
+      </w:pPr>
+      <w:r>
+        <w:rPr>
+          <w:rFonts w:ascii="Times New Roman" w:hAnsi="Times New Roman" w:cs="Times New Roman"/>
+        </w:rPr>
+        <w:t>Integration issues between modules such as course delivery and assessment systems are identified at this stage.</w:t>
+      </w:r>
+    </w:p>
+    <w:p>
+      <w:pPr>
+        <w:pStyle w:val="ListParagraph"/>
+        <w:numPr>
+          <w:ilvl w:val="0"/>
+          <w:numId w:val="11"/>
+        </w:numPr>
+        <w:jc w:val="both"/>
+        <w:rPr>
+          <w:rFonts w:ascii="Times New Roman" w:hAnsi="Times New Roman" w:cs="Times New Roman"/>
+        </w:rPr>
+      </w:pPr>
+      <w:r>
+        <w:rPr>
+          <w:rFonts w:ascii="Times New Roman" w:hAnsi="Times New Roman" w:cs="Times New Roman"/>
+        </w:rPr>
+        <w:t>Deployment and Maintenance</w:t>
+      </w:r>
+    </w:p>
+    <w:p>
+      <w:pPr>
+        <w:pStyle w:val="ListParagraph"/>
+        <w:numPr>
+          <w:ilvl w:val="1"/>
+          <w:numId w:val="11"/>
+        </w:numPr>
+        <w:jc w:val="both"/>
+        <w:rPr>
+          <w:rFonts w:ascii="Times New Roman" w:hAnsi="Times New Roman" w:cs="Times New Roman"/>
+        </w:rPr>
+      </w:pPr>
+      <w:r>
+        <w:rPr>
+          <w:rFonts w:ascii="Times New Roman" w:hAnsi="Times New Roman" w:cs="Times New Roman"/>
+        </w:rPr>
+        <w:t>The platform is deployed for all users after successful testing.</w:t>
+      </w:r>
+    </w:p>
+    <w:p>
+      <w:pPr>
+        <w:pStyle w:val="ListParagraph"/>
+        <w:numPr>
+          <w:ilvl w:val="1"/>
+          <w:numId w:val="11"/>
+        </w:numPr>
+        <w:jc w:val="both"/>
+        <w:rPr>
+          <w:rFonts w:ascii="Times New Roman" w:hAnsi="Times New Roman" w:cs="Times New Roman"/>
+        </w:rPr>
+      </w:pPr>
+      <w:r>
+        <w:rPr>
+          <w:rFonts w:ascii="Times New Roman" w:hAnsi="Times New Roman" w:cs="Times New Roman"/>
+        </w:rPr>
+        <w:t>Maintenance focuses on bug fixes and performance improvements.</w:t>
+      </w:r>
+    </w:p>
+    <w:p>
+      <w:pPr>
+        <w:jc w:val="both"/>
+        <w:rPr>
+          <w:rFonts w:ascii="Times New Roman" w:hAnsi="Times New Roman" w:cs="Times New Roman"/>
+          <w:b/>
+          <w:bCs/>
+        </w:rPr>
+      </w:pPr>
+      <w:r>
+        <w:rPr>
+          <w:rFonts w:ascii="Times New Roman" w:hAnsi="Times New Roman" w:cs="Times New Roman"/>
+          <w:b/>
+          <w:bCs/>
+        </w:rPr>
+        <w:t>Observations Using the Waterfall Model</w:t>
+      </w:r>
+    </w:p>
+    <w:p>
+      <w:pPr>
+        <w:pStyle w:val="ListParagraph"/>
+        <w:numPr>
+          <w:ilvl w:val="0"/>
+          <w:numId w:val="12"/>
+        </w:numPr>
+        <w:jc w:val="both"/>
+        <w:rPr>
+          <w:rFonts w:ascii="Times New Roman" w:hAnsi="Times New Roman" w:cs="Times New Roman"/>
+        </w:rPr>
+      </w:pPr>
+      <w:r>
+        <w:rPr>
+          <w:rFonts w:ascii="Times New Roman" w:hAnsi="Times New Roman" w:cs="Times New Roman"/>
+        </w:rPr>
+        <w:t>Changes such as adding new learning features or interactive tools are difficult to incorporate after development begins.</w:t>
+      </w:r>
+    </w:p>
+    <w:p>
+      <w:pPr>
+        <w:pStyle w:val="ListParagraph"/>
+        <w:numPr>
+          <w:ilvl w:val="0"/>
+          <w:numId w:val="12"/>
+        </w:numPr>
+        <w:jc w:val="both"/>
+        <w:rPr>
+          <w:rFonts w:ascii="Times New Roman" w:hAnsi="Times New Roman" w:cs="Times New Roman"/>
+        </w:rPr>
+      </w:pPr>
+      <w:r>
+        <w:rPr>
+          <w:rFonts w:ascii="Times New Roman" w:hAnsi="Times New Roman" w:cs="Times New Roman"/>
+        </w:rPr>
+        <w:t>Usability and performance issues are often discovered late in the process.</w:t>
+      </w:r>
+    </w:p>
+    <w:p>
+      <w:pPr>
+        <w:pStyle w:val="ListParagraph"/>
+        <w:numPr>
+          <w:ilvl w:val="0"/>
+          <w:numId w:val="12"/>
+        </w:numPr>
+        <w:jc w:val="both"/>
+        <w:rPr>
+          <w:rFonts w:ascii="Times New Roman" w:hAnsi="Times New Roman" w:cs="Times New Roman"/>
+        </w:rPr>
+      </w:pPr>
+      <w:r>
+        <w:rPr>
+          <w:rFonts w:ascii="Times New Roman" w:hAnsi="Times New Roman" w:cs="Times New Roman"/>
+        </w:rPr>
+        <w:t>Cost and development time increase when defects are detected in later stages.</w:t>
+      </w:r>
+    </w:p>
+    <w:p>
+      <w:pPr>
+        <w:jc w:val="both"/>
+        <w:rPr>
+          <w:rFonts w:ascii="Times New Roman" w:hAnsi="Times New Roman" w:cs="Times New Roman"/>
+          <w:b/>
+          <w:bCs/>
+          <w:u w:val="single"/>
+        </w:rPr>
+      </w:pPr>
+      <w:r>
+        <w:rPr>
+          <w:rFonts w:ascii="Times New Roman" w:hAnsi="Times New Roman" w:cs="Times New Roman"/>
+          <w:b/>
+          <w:bCs/>
+          <w:sz w:val="28"/>
+          <w:szCs w:val="28"/>
+          <w:u w:val="single"/>
+        </w:rPr>
+        <w:t xml:space="preserve">5. </w:t>
+      </w:r>
+      <w:r>
+        <w:rPr>
+          <w:rFonts w:ascii="Times New Roman" w:hAnsi="Times New Roman" w:cs="Times New Roman"/>
+          <w:b/>
+          <w:bCs/>
+          <w:sz w:val="28"/>
+          <w:szCs w:val="28"/>
+          <w:u w:val="single"/>
+        </w:rPr>
+        <w:t>Application of the Agile Model to the Scenario</w:t>
+      </w:r>
+    </w:p>
+    <w:p>
+      <w:pPr>
+        <w:jc w:val="both"/>
+        <w:rPr>
+          <w:rFonts w:ascii="Times New Roman" w:hAnsi="Times New Roman" w:cs="Times New Roman"/>
+          <w:b/>
+          <w:bCs/>
+        </w:rPr>
+      </w:pPr>
+      <w:r>
+        <w:rPr>
+          <w:rFonts w:ascii="Times New Roman" w:hAnsi="Times New Roman" w:cs="Times New Roman"/>
+          <w:b/>
+          <w:bCs/>
+        </w:rPr>
+        <w:t>Agile software development-based Execution</w:t>
+      </w:r>
+    </w:p>
+    <w:p>
+      <w:pPr>
+        <w:pStyle w:val="ListParagraph"/>
+        <w:numPr>
+          <w:ilvl w:val="0"/>
+          <w:numId w:val="15"/>
+        </w:numPr>
+        <w:jc w:val="both"/>
+        <w:rPr>
+          <w:rFonts w:ascii="Times New Roman" w:hAnsi="Times New Roman" w:cs="Times New Roman"/>
+        </w:rPr>
+      </w:pPr>
+      <w:r>
+        <w:rPr>
+          <w:rFonts w:ascii="Times New Roman" w:hAnsi="Times New Roman" w:cs="Times New Roman"/>
+        </w:rPr>
+        <w:t>Product Backlog Creation</w:t>
+      </w:r>
+    </w:p>
+    <w:p>
+      <w:pPr>
+        <w:pStyle w:val="ListParagraph"/>
+        <w:numPr>
+          <w:ilvl w:val="1"/>
+          <w:numId w:val="15"/>
+        </w:numPr>
+        <w:jc w:val="both"/>
+        <w:rPr>
+          <w:rFonts w:ascii="Times New Roman" w:hAnsi="Times New Roman" w:cs="Times New Roman"/>
+        </w:rPr>
+      </w:pPr>
+      <w:r>
+        <w:rPr>
+          <w:rFonts w:ascii="Times New Roman" w:hAnsi="Times New Roman" w:cs="Times New Roman"/>
+        </w:rPr>
+        <w:t>The initial backlog includes core features such as user registration, course management and basic content delivery.</w:t>
+      </w:r>
+    </w:p>
+    <w:p>
+      <w:pPr>
+        <w:pStyle w:val="ListParagraph"/>
+        <w:numPr>
+          <w:ilvl w:val="1"/>
+          <w:numId w:val="15"/>
+        </w:numPr>
+        <w:jc w:val="both"/>
+        <w:rPr>
+          <w:rFonts w:ascii="Times New Roman" w:hAnsi="Times New Roman" w:cs="Times New Roman"/>
+        </w:rPr>
+      </w:pPr>
+      <w:r>
+        <w:rPr>
+          <w:rFonts w:ascii="Times New Roman" w:hAnsi="Times New Roman" w:cs="Times New Roman"/>
+        </w:rPr>
+        <w:t>Advanced features like AI-based personalized learning recommendations and advanced analytics are added progressively.</w:t>
+      </w:r>
+    </w:p>
+    <w:p>
+      <w:pPr>
+        <w:pStyle w:val="ListParagraph"/>
+        <w:numPr>
+          <w:ilvl w:val="0"/>
+          <w:numId w:val="15"/>
+        </w:numPr>
+        <w:jc w:val="both"/>
+        <w:rPr>
+          <w:rFonts w:ascii="Times New Roman" w:hAnsi="Times New Roman" w:cs="Times New Roman"/>
+        </w:rPr>
+      </w:pPr>
+      <w:r>
+        <w:rPr>
+          <w:rFonts w:ascii="Times New Roman" w:hAnsi="Times New Roman" w:cs="Times New Roman"/>
+        </w:rPr>
+        <w:t>Sprint-wise Development</w:t>
+      </w:r>
+    </w:p>
+    <w:p>
+      <w:pPr>
+        <w:pStyle w:val="ListParagraph"/>
+        <w:numPr>
+          <w:ilvl w:val="1"/>
+          <w:numId w:val="15"/>
+        </w:numPr>
+        <w:jc w:val="both"/>
+        <w:rPr>
+          <w:rFonts w:ascii="Times New Roman" w:hAnsi="Times New Roman" w:cs="Times New Roman"/>
+        </w:rPr>
+      </w:pPr>
+      <w:r>
+        <w:rPr>
+          <w:rFonts w:ascii="Times New Roman" w:hAnsi="Times New Roman" w:cs="Times New Roman"/>
+        </w:rPr>
+        <w:t>Sprint 1: User authentication system and basic student course access</w:t>
+      </w:r>
+    </w:p>
+    <w:p>
+      <w:pPr>
+        <w:pStyle w:val="ListParagraph"/>
+        <w:numPr>
+          <w:ilvl w:val="1"/>
+          <w:numId w:val="15"/>
+        </w:numPr>
+        <w:jc w:val="both"/>
+        <w:rPr>
+          <w:rFonts w:ascii="Times New Roman" w:hAnsi="Times New Roman" w:cs="Times New Roman"/>
+        </w:rPr>
+      </w:pPr>
+      <w:r>
+        <w:rPr>
+          <w:rFonts w:ascii="Times New Roman" w:hAnsi="Times New Roman" w:cs="Times New Roman"/>
+        </w:rPr>
+        <w:t>Sprint 2: Course upload and instructor dashboard features</w:t>
+      </w:r>
+    </w:p>
+    <w:p>
+      <w:pPr>
+        <w:pStyle w:val="ListParagraph"/>
+        <w:numPr>
+          <w:ilvl w:val="1"/>
+          <w:numId w:val="15"/>
+        </w:numPr>
+        <w:jc w:val="both"/>
+        <w:rPr>
+          <w:rFonts w:ascii="Times New Roman" w:hAnsi="Times New Roman" w:cs="Times New Roman"/>
+        </w:rPr>
+      </w:pPr>
+      <w:r>
+        <w:rPr>
+          <w:rFonts w:ascii="Times New Roman" w:hAnsi="Times New Roman" w:cs="Times New Roman"/>
+        </w:rPr>
+        <w:t>Sprint 3: Online assessments, quizzes and assignment submission</w:t>
+      </w:r>
+    </w:p>
+    <w:p>
+      <w:pPr>
+        <w:pStyle w:val="ListParagraph"/>
+        <w:numPr>
+          <w:ilvl w:val="1"/>
+          <w:numId w:val="15"/>
+        </w:numPr>
+        <w:jc w:val="both"/>
+        <w:rPr>
+          <w:rFonts w:ascii="Times New Roman" w:hAnsi="Times New Roman" w:cs="Times New Roman"/>
+        </w:rPr>
+      </w:pPr>
+      <w:r>
+        <w:rPr>
+          <w:rFonts w:ascii="Times New Roman" w:hAnsi="Times New Roman" w:cs="Times New Roman"/>
+        </w:rPr>
+        <w:lastRenderedPageBreak/>
+        <w:t>Sprint 4: Notifications, performance tracking</w:t>
+      </w:r>
+      <w:r>
+        <w:rPr>
+          <w:rFonts w:ascii="Times New Roman" w:hAnsi="Times New Roman" w:cs="Times New Roman"/>
+        </w:rPr>
+        <w:t xml:space="preserve"> </w:t>
+      </w:r>
+      <w:r>
+        <w:rPr>
+          <w:rFonts w:ascii="Times New Roman" w:hAnsi="Times New Roman" w:cs="Times New Roman"/>
+        </w:rPr>
+        <w:t>and analytics dashboard</w:t>
+      </w:r>
+    </w:p>
+    <w:p>
+      <w:pPr>
+        <w:pStyle w:val="ListParagraph"/>
+        <w:numPr>
+          <w:ilvl w:val="1"/>
+          <w:numId w:val="15"/>
+        </w:numPr>
+        <w:jc w:val="both"/>
+        <w:rPr>
+          <w:rFonts w:ascii="Times New Roman" w:hAnsi="Times New Roman" w:cs="Times New Roman"/>
+        </w:rPr>
+      </w:pPr>
+      <w:r>
+        <w:rPr>
+          <w:rFonts w:ascii="Times New Roman" w:hAnsi="Times New Roman" w:cs="Times New Roman"/>
+        </w:rPr>
+        <w:t>Sprint 5: Mobile optimization and advanced personalization features</w:t>
+      </w:r>
+    </w:p>
+    <w:p>
+      <w:pPr>
+        <w:pStyle w:val="ListParagraph"/>
+        <w:numPr>
+          <w:ilvl w:val="0"/>
+          <w:numId w:val="15"/>
+        </w:numPr>
+        <w:jc w:val="both"/>
+        <w:rPr>
+          <w:rFonts w:ascii="Times New Roman" w:hAnsi="Times New Roman" w:cs="Times New Roman"/>
+        </w:rPr>
+      </w:pPr>
+      <w:r>
+        <w:rPr>
+          <w:rFonts w:ascii="Times New Roman" w:hAnsi="Times New Roman" w:cs="Times New Roman"/>
+        </w:rPr>
+        <w:t>Continuous Feedback</w:t>
+      </w:r>
+    </w:p>
+    <w:p>
+      <w:pPr>
+        <w:pStyle w:val="ListParagraph"/>
+        <w:numPr>
+          <w:ilvl w:val="1"/>
+          <w:numId w:val="15"/>
+        </w:numPr>
+        <w:jc w:val="both"/>
+        <w:rPr>
+          <w:rFonts w:ascii="Times New Roman" w:hAnsi="Times New Roman" w:cs="Times New Roman"/>
+        </w:rPr>
+      </w:pPr>
+      <w:r>
+        <w:rPr>
+          <w:rFonts w:ascii="Times New Roman" w:hAnsi="Times New Roman" w:cs="Times New Roman"/>
+        </w:rPr>
+        <w:t>Students and instructors review features at the end of each sprint.</w:t>
+      </w:r>
+    </w:p>
+    <w:p>
+      <w:pPr>
+        <w:pStyle w:val="ListParagraph"/>
+        <w:numPr>
+          <w:ilvl w:val="1"/>
+          <w:numId w:val="15"/>
+        </w:numPr>
+        <w:jc w:val="both"/>
+        <w:rPr>
+          <w:rFonts w:ascii="Times New Roman" w:hAnsi="Times New Roman" w:cs="Times New Roman"/>
+        </w:rPr>
+      </w:pPr>
+      <w:r>
+        <w:rPr>
+          <w:rFonts w:ascii="Times New Roman" w:hAnsi="Times New Roman" w:cs="Times New Roman"/>
+        </w:rPr>
+        <w:t>Requirements are refined based on usability feedback and learning outcomes.</w:t>
+      </w:r>
+    </w:p>
+    <w:p>
+      <w:pPr>
+        <w:pStyle w:val="ListParagraph"/>
+        <w:numPr>
+          <w:ilvl w:val="0"/>
+          <w:numId w:val="15"/>
+        </w:numPr>
+        <w:jc w:val="both"/>
+        <w:rPr>
+          <w:rFonts w:ascii="Times New Roman" w:hAnsi="Times New Roman" w:cs="Times New Roman"/>
+        </w:rPr>
+      </w:pPr>
+      <w:r>
+        <w:rPr>
+          <w:rFonts w:ascii="Times New Roman" w:hAnsi="Times New Roman" w:cs="Times New Roman"/>
+        </w:rPr>
+        <w:t>Continuous Testing</w:t>
+      </w:r>
+    </w:p>
+    <w:p>
+      <w:pPr>
+        <w:pStyle w:val="ListParagraph"/>
+        <w:numPr>
+          <w:ilvl w:val="1"/>
+          <w:numId w:val="15"/>
+        </w:numPr>
+        <w:jc w:val="both"/>
+        <w:rPr>
+          <w:rFonts w:ascii="Times New Roman" w:hAnsi="Times New Roman" w:cs="Times New Roman"/>
+        </w:rPr>
+      </w:pPr>
+      <w:r>
+        <w:rPr>
+          <w:rFonts w:ascii="Times New Roman" w:hAnsi="Times New Roman" w:cs="Times New Roman"/>
+        </w:rPr>
+        <w:t>Testing is integrated into every sprint.</w:t>
+      </w:r>
+    </w:p>
+    <w:p>
+      <w:pPr>
+        <w:pStyle w:val="ListParagraph"/>
+        <w:numPr>
+          <w:ilvl w:val="1"/>
+          <w:numId w:val="15"/>
+        </w:numPr>
+        <w:jc w:val="both"/>
+        <w:rPr>
+          <w:rFonts w:ascii="Times New Roman" w:hAnsi="Times New Roman" w:cs="Times New Roman"/>
+        </w:rPr>
+      </w:pPr>
+      <w:r>
+        <w:rPr>
+          <w:rFonts w:ascii="Times New Roman" w:hAnsi="Times New Roman" w:cs="Times New Roman"/>
+        </w:rPr>
+        <w:t>Performance, security and usability issues are detected and fixed early.</w:t>
+      </w:r>
+    </w:p>
+    <w:p>
+      <w:pPr>
+        <w:jc w:val="both"/>
+        <w:rPr>
+          <w:rFonts w:ascii="Times New Roman" w:hAnsi="Times New Roman" w:cs="Times New Roman"/>
+          <w:b/>
+          <w:bCs/>
+        </w:rPr>
+      </w:pPr>
+      <w:r>
+        <w:rPr>
+          <w:rFonts w:ascii="Times New Roman" w:hAnsi="Times New Roman" w:cs="Times New Roman"/>
+          <w:b/>
+          <w:bCs/>
+        </w:rPr>
+        <w:t>Observations Using Agile</w:t>
+      </w:r>
+    </w:p>
+    <w:p>
+      <w:pPr>
+        <w:pStyle w:val="ListParagraph"/>
+        <w:numPr>
+          <w:ilvl w:val="0"/>
+          <w:numId w:val="16"/>
+        </w:numPr>
+        <w:jc w:val="both"/>
+        <w:rPr>
+          <w:rFonts w:ascii="Times New Roman" w:hAnsi="Times New Roman" w:cs="Times New Roman"/>
+        </w:rPr>
+      </w:pPr>
+      <w:r>
+        <w:rPr>
+          <w:rFonts w:ascii="Times New Roman" w:hAnsi="Times New Roman" w:cs="Times New Roman"/>
+        </w:rPr>
+        <w:t>Requirement changes are incorporated smoothly during development.</w:t>
+      </w:r>
+    </w:p>
+    <w:p>
+      <w:pPr>
+        <w:pStyle w:val="ListParagraph"/>
+        <w:numPr>
+          <w:ilvl w:val="0"/>
+          <w:numId w:val="16"/>
+        </w:numPr>
+        <w:jc w:val="both"/>
+        <w:rPr>
+          <w:rFonts w:ascii="Times New Roman" w:hAnsi="Times New Roman" w:cs="Times New Roman"/>
+        </w:rPr>
+      </w:pPr>
+      <w:r>
+        <w:rPr>
+          <w:rFonts w:ascii="Times New Roman" w:hAnsi="Times New Roman" w:cs="Times New Roman"/>
+        </w:rPr>
+        <w:t>A functional version of the platform is delivered early and improved incrementally.</w:t>
+      </w:r>
+    </w:p>
+    <w:p>
+      <w:pPr>
+        <w:pStyle w:val="ListParagraph"/>
+        <w:numPr>
+          <w:ilvl w:val="0"/>
+          <w:numId w:val="16"/>
+        </w:numPr>
+        <w:jc w:val="both"/>
+        <w:rPr>
+          <w:rFonts w:ascii="Times New Roman" w:hAnsi="Times New Roman" w:cs="Times New Roman"/>
+        </w:rPr>
+      </w:pPr>
+      <w:r>
+        <w:rPr>
+          <w:rFonts w:ascii="Times New Roman" w:hAnsi="Times New Roman" w:cs="Times New Roman"/>
+        </w:rPr>
+        <w:t>Project risks are reduced due to iterative testing and continuous stakeholder feedback.</w:t>
+      </w:r>
+    </w:p>
+    <w:p>
+      <w:pPr>
+        <w:rPr>
+          <w:rFonts w:ascii="Times New Roman" w:hAnsi="Times New Roman" w:cs="Times New Roman"/>
+          <w:b/>
+          <w:bCs/>
+          <w:sz w:val="28"/>
+          <w:szCs w:val="28"/>
+          <w:u w:val="single"/>
+        </w:rPr>
+      </w:pPr>
+      <w:r>
+        <w:rPr>
+          <w:rFonts w:ascii="Times New Roman" w:hAnsi="Times New Roman" w:cs="Times New Roman"/>
+          <w:b/>
+          <w:bCs/>
+          <w:sz w:val="28"/>
+          <w:szCs w:val="28"/>
+          <w:u w:val="single"/>
+        </w:rPr>
+        <w:t xml:space="preserve">6. </w:t>
+      </w:r>
+      <w:r>
+        <w:rPr>
+          <w:rFonts w:ascii="Times New Roman" w:hAnsi="Times New Roman" w:cs="Times New Roman"/>
+          <w:b/>
+          <w:bCs/>
+          <w:sz w:val="28"/>
+          <w:szCs w:val="28"/>
+          <w:u w:val="single"/>
+        </w:rPr>
+        <w:t>Risk Analysis</w:t>
+      </w:r>
+    </w:p>
+    <w:tbl>
+      <w:tblPr>
+        <w:tblStyle w:val="TableGrid"/>
+        <w:tblW w:w="0" w:type="auto"/>
+        <w:tblLook w:val="04A0" w:firstRow="1" w:lastRow="0" w:firstColumn="1" w:lastColumn="0" w:noHBand="0" w:noVBand="1"/>
+      </w:tblPr>
+      <w:tblGrid>
+        <w:gridCol w:w="2972"/>
+        <w:gridCol w:w="2952"/>
+        <w:gridCol w:w="2503"/>
+      </w:tblGrid>
+      <w:tr>
+        <w:tc>
+          <w:tcPr>
+            <w:tcW w:w="0" w:type="auto"/>
+            <w:hideMark/>
+          </w:tcPr>
+          <w:p>
+            <w:pPr>
+              <w:spacing w:after="160"/>
+              <w:jc w:val="center"/>
+              <w:rPr>
+                <w:rFonts w:ascii="Times New Roman" w:hAnsi="Times New Roman" w:cs="Times New Roman"/>
+                <w:b/>
+                <w:bCs/>
+              </w:rPr>
+            </w:pPr>
+            <w:r>
+              <w:rPr>
+                <w:rFonts w:ascii="Times New Roman" w:hAnsi="Times New Roman" w:cs="Times New Roman"/>
+                <w:b/>
+                <w:bCs/>
+              </w:rPr>
+              <w:t>Risk Identified</w:t>
+            </w:r>
+          </w:p>
+        </w:tc>
+        <w:tc>
+          <w:tcPr>
+            <w:tcW w:w="0" w:type="auto"/>
+            <w:hideMark/>
+          </w:tcPr>
+          <w:p>
+            <w:pPr>
+              <w:spacing w:after="160"/>
+              <w:jc w:val="center"/>
+              <w:rPr>
+                <w:rFonts w:ascii="Times New Roman" w:hAnsi="Times New Roman" w:cs="Times New Roman"/>
+                <w:b/>
+                <w:bCs/>
+              </w:rPr>
+            </w:pPr>
+            <w:r>
+              <w:rPr>
+                <w:rFonts w:ascii="Times New Roman" w:hAnsi="Times New Roman" w:cs="Times New Roman"/>
+                <w:b/>
+                <w:bCs/>
+              </w:rPr>
+              <w:t>Impact in Waterfall Model</w:t>
+            </w:r>
+          </w:p>
+        </w:tc>
+        <w:tc>
+          <w:tcPr>
+            <w:tcW w:w="0" w:type="auto"/>
+            <w:hideMark/>
+          </w:tcPr>
+          <w:p>
+            <w:pPr>
+              <w:spacing w:after="160"/>
+              <w:jc w:val="center"/>
+              <w:rPr>
+                <w:rFonts w:ascii="Times New Roman" w:hAnsi="Times New Roman" w:cs="Times New Roman"/>
+                <w:b/>
+                <w:bCs/>
+              </w:rPr>
+            </w:pPr>
+            <w:r>
+              <w:rPr>
+                <w:rFonts w:ascii="Times New Roman" w:hAnsi="Times New Roman" w:cs="Times New Roman"/>
+                <w:b/>
+                <w:bCs/>
+              </w:rPr>
+              <w:t>Impact in Agile Model</w:t>
+            </w:r>
+          </w:p>
+        </w:tc>
+      </w:tr>
+      <w:tr>
+        <w:tc>
+          <w:tcPr>
+            <w:tcW w:w="0" w:type="auto"/>
+            <w:hideMark/>
+          </w:tcPr>
+          <w:p>
+            <w:pPr>
+              <w:spacing w:after="160"/>
+              <w:jc w:val="both"/>
+              <w:rPr>
+                <w:rFonts w:ascii="Times New Roman" w:hAnsi="Times New Roman" w:cs="Times New Roman"/>
+                <w:b/>
+                <w:bCs/>
+              </w:rPr>
+            </w:pPr>
+            <w:r>
+              <w:rPr>
+                <w:rFonts w:ascii="Times New Roman" w:hAnsi="Times New Roman" w:cs="Times New Roman"/>
+                <w:b/>
+                <w:bCs/>
+              </w:rPr>
+              <w:t>Requirement Changes</w:t>
+            </w:r>
+          </w:p>
+        </w:tc>
+        <w:tc>
+          <w:tcPr>
+            <w:tcW w:w="0" w:type="auto"/>
+            <w:hideMark/>
+          </w:tcPr>
+          <w:p>
+            <w:pPr>
+              <w:spacing w:after="160"/>
+              <w:jc w:val="both"/>
+              <w:rPr>
+                <w:rFonts w:ascii="Times New Roman" w:hAnsi="Times New Roman" w:cs="Times New Roman"/>
+              </w:rPr>
+            </w:pPr>
+            <w:r>
+              <w:rPr>
+                <w:rFonts w:ascii="Times New Roman" w:hAnsi="Times New Roman" w:cs="Times New Roman"/>
+              </w:rPr>
+              <w:t>High</w:t>
+            </w:r>
+          </w:p>
+        </w:tc>
+        <w:tc>
+          <w:tcPr>
+            <w:tcW w:w="0" w:type="auto"/>
+            <w:hideMark/>
+          </w:tcPr>
+          <w:p>
+            <w:pPr>
+              <w:spacing w:after="160"/>
+              <w:jc w:val="both"/>
+              <w:rPr>
+                <w:rFonts w:ascii="Times New Roman" w:hAnsi="Times New Roman" w:cs="Times New Roman"/>
+              </w:rPr>
+            </w:pPr>
+            <w:r>
+              <w:rPr>
+                <w:rFonts w:ascii="Times New Roman" w:hAnsi="Times New Roman" w:cs="Times New Roman"/>
+              </w:rPr>
+              <w:t>Low</w:t>
+            </w:r>
+          </w:p>
+        </w:tc>
+      </w:tr>
+      <w:tr>
+        <w:tc>
+          <w:tcPr>
+            <w:tcW w:w="0" w:type="auto"/>
+            <w:hideMark/>
+          </w:tcPr>
+          <w:p>
+            <w:pPr>
+              <w:spacing w:after="160"/>
+              <w:jc w:val="both"/>
+              <w:rPr>
+                <w:rFonts w:ascii="Times New Roman" w:hAnsi="Times New Roman" w:cs="Times New Roman"/>
+                <w:b/>
+                <w:bCs/>
+              </w:rPr>
+            </w:pPr>
+            <w:r>
+              <w:rPr>
+                <w:rFonts w:ascii="Times New Roman" w:hAnsi="Times New Roman" w:cs="Times New Roman"/>
+                <w:b/>
+                <w:bCs/>
+              </w:rPr>
+              <w:t>System Integration Failure</w:t>
+            </w:r>
+          </w:p>
+        </w:tc>
+        <w:tc>
+          <w:tcPr>
+            <w:tcW w:w="0" w:type="auto"/>
+            <w:hideMark/>
+          </w:tcPr>
+          <w:p>
+            <w:pPr>
+              <w:spacing w:after="160"/>
+              <w:jc w:val="both"/>
+              <w:rPr>
+                <w:rFonts w:ascii="Times New Roman" w:hAnsi="Times New Roman" w:cs="Times New Roman"/>
+              </w:rPr>
+            </w:pPr>
+            <w:r>
+              <w:rPr>
+                <w:rFonts w:ascii="Times New Roman" w:hAnsi="Times New Roman" w:cs="Times New Roman"/>
+              </w:rPr>
+              <w:t>Detected Late</w:t>
+            </w:r>
+          </w:p>
+        </w:tc>
+        <w:tc>
+          <w:tcPr>
+            <w:tcW w:w="0" w:type="auto"/>
+            <w:hideMark/>
+          </w:tcPr>
+          <w:p>
+            <w:pPr>
+              <w:spacing w:after="160"/>
+              <w:jc w:val="both"/>
+              <w:rPr>
+                <w:rFonts w:ascii="Times New Roman" w:hAnsi="Times New Roman" w:cs="Times New Roman"/>
+              </w:rPr>
+            </w:pPr>
+            <w:r>
+              <w:rPr>
+                <w:rFonts w:ascii="Times New Roman" w:hAnsi="Times New Roman" w:cs="Times New Roman"/>
+              </w:rPr>
+              <w:t>Detected Early</w:t>
+            </w:r>
+          </w:p>
+        </w:tc>
+      </w:tr>
+      <w:tr>
+        <w:tc>
+          <w:tcPr>
+            <w:tcW w:w="0" w:type="auto"/>
+            <w:hideMark/>
+          </w:tcPr>
+          <w:p>
+            <w:pPr>
+              <w:spacing w:after="160"/>
+              <w:jc w:val="both"/>
+              <w:rPr>
+                <w:rFonts w:ascii="Times New Roman" w:hAnsi="Times New Roman" w:cs="Times New Roman"/>
+                <w:b/>
+                <w:bCs/>
+              </w:rPr>
+            </w:pPr>
+            <w:r>
+              <w:rPr>
+                <w:rFonts w:ascii="Times New Roman" w:hAnsi="Times New Roman" w:cs="Times New Roman"/>
+                <w:b/>
+                <w:bCs/>
+              </w:rPr>
+              <w:t>Scalability Issues</w:t>
+            </w:r>
+          </w:p>
+        </w:tc>
+        <w:tc>
+          <w:tcPr>
+            <w:tcW w:w="0" w:type="auto"/>
+            <w:hideMark/>
+          </w:tcPr>
+          <w:p>
+            <w:pPr>
+              <w:spacing w:after="160"/>
+              <w:jc w:val="both"/>
+              <w:rPr>
+                <w:rFonts w:ascii="Times New Roman" w:hAnsi="Times New Roman" w:cs="Times New Roman"/>
+              </w:rPr>
+            </w:pPr>
+            <w:r>
+              <w:rPr>
+                <w:rFonts w:ascii="Times New Roman" w:hAnsi="Times New Roman" w:cs="Times New Roman"/>
+              </w:rPr>
+              <w:t>Post Deployment</w:t>
+            </w:r>
+          </w:p>
+        </w:tc>
+        <w:tc>
+          <w:tcPr>
+            <w:tcW w:w="0" w:type="auto"/>
+            <w:hideMark/>
+          </w:tcPr>
+          <w:p>
+            <w:pPr>
+              <w:spacing w:after="160"/>
+              <w:jc w:val="both"/>
+              <w:rPr>
+                <w:rFonts w:ascii="Times New Roman" w:hAnsi="Times New Roman" w:cs="Times New Roman"/>
+              </w:rPr>
+            </w:pPr>
+            <w:r>
+              <w:rPr>
+                <w:rFonts w:ascii="Times New Roman" w:hAnsi="Times New Roman" w:cs="Times New Roman"/>
+              </w:rPr>
+              <w:t>During Iterations</w:t>
+            </w:r>
+          </w:p>
+        </w:tc>
+      </w:tr>
+      <w:tr>
+        <w:tc>
+          <w:tcPr>
+            <w:tcW w:w="0" w:type="auto"/>
+            <w:hideMark/>
+          </w:tcPr>
+          <w:p>
+            <w:pPr>
+              <w:spacing w:after="160"/>
+              <w:jc w:val="both"/>
+              <w:rPr>
+                <w:rFonts w:ascii="Times New Roman" w:hAnsi="Times New Roman" w:cs="Times New Roman"/>
+                <w:b/>
+                <w:bCs/>
+              </w:rPr>
+            </w:pPr>
+            <w:r>
+              <w:rPr>
+                <w:rFonts w:ascii="Times New Roman" w:hAnsi="Times New Roman" w:cs="Times New Roman"/>
+                <w:b/>
+                <w:bCs/>
+              </w:rPr>
+              <w:t>User Acceptance Risk</w:t>
+            </w:r>
+          </w:p>
+        </w:tc>
+        <w:tc>
+          <w:tcPr>
+            <w:tcW w:w="0" w:type="auto"/>
+            <w:hideMark/>
+          </w:tcPr>
+          <w:p>
+            <w:pPr>
+              <w:spacing w:after="160"/>
+              <w:jc w:val="both"/>
+              <w:rPr>
+                <w:rFonts w:ascii="Times New Roman" w:hAnsi="Times New Roman" w:cs="Times New Roman"/>
+              </w:rPr>
+            </w:pPr>
+            <w:r>
+              <w:rPr>
+                <w:rFonts w:ascii="Times New Roman" w:hAnsi="Times New Roman" w:cs="Times New Roman"/>
+              </w:rPr>
+              <w:t>High</w:t>
+            </w:r>
+          </w:p>
+        </w:tc>
+        <w:tc>
+          <w:tcPr>
+            <w:tcW w:w="0" w:type="auto"/>
+            <w:hideMark/>
+          </w:tcPr>
+          <w:p>
+            <w:pPr>
+              <w:spacing w:after="160"/>
+              <w:jc w:val="both"/>
+              <w:rPr>
+                <w:rFonts w:ascii="Times New Roman" w:hAnsi="Times New Roman" w:cs="Times New Roman"/>
+              </w:rPr>
+            </w:pPr>
+            <w:r>
+              <w:rPr>
+                <w:rFonts w:ascii="Times New Roman" w:hAnsi="Times New Roman" w:cs="Times New Roman"/>
+              </w:rPr>
+              <w:t>Low</w:t>
+            </w:r>
+          </w:p>
+        </w:tc>
+      </w:tr>
+      <w:tr>
+        <w:tc>
+          <w:tcPr>
+            <w:tcW w:w="0" w:type="auto"/>
+            <w:hideMark/>
+          </w:tcPr>
+          <w:p>
+            <w:pPr>
+              <w:spacing w:after="160"/>
+              <w:jc w:val="both"/>
+              <w:rPr>
+                <w:rFonts w:ascii="Times New Roman" w:hAnsi="Times New Roman" w:cs="Times New Roman"/>
+                <w:b/>
+                <w:bCs/>
+              </w:rPr>
+            </w:pPr>
+            <w:r>
+              <w:rPr>
+                <w:rFonts w:ascii="Times New Roman" w:hAnsi="Times New Roman" w:cs="Times New Roman"/>
+                <w:b/>
+                <w:bCs/>
+              </w:rPr>
+              <w:t>Cost Overrun</w:t>
+            </w:r>
+          </w:p>
+        </w:tc>
+        <w:tc>
+          <w:tcPr>
+            <w:tcW w:w="0" w:type="auto"/>
+            <w:hideMark/>
+          </w:tcPr>
+          <w:p>
+            <w:pPr>
+              <w:spacing w:after="160"/>
+              <w:jc w:val="both"/>
+              <w:rPr>
+                <w:rFonts w:ascii="Times New Roman" w:hAnsi="Times New Roman" w:cs="Times New Roman"/>
+              </w:rPr>
+            </w:pPr>
+            <w:r>
+              <w:rPr>
+                <w:rFonts w:ascii="Times New Roman" w:hAnsi="Times New Roman" w:cs="Times New Roman"/>
+              </w:rPr>
+              <w:t>High</w:t>
+            </w:r>
+          </w:p>
+        </w:tc>
+        <w:tc>
+          <w:tcPr>
+            <w:tcW w:w="0" w:type="auto"/>
+            <w:hideMark/>
+          </w:tcPr>
+          <w:p>
+            <w:pPr>
+              <w:spacing w:after="160"/>
+              <w:jc w:val="both"/>
+              <w:rPr>
+                <w:rFonts w:ascii="Times New Roman" w:hAnsi="Times New Roman" w:cs="Times New Roman"/>
+              </w:rPr>
+            </w:pPr>
+            <w:r>
+              <w:rPr>
+                <w:rFonts w:ascii="Times New Roman" w:hAnsi="Times New Roman" w:cs="Times New Roman"/>
+              </w:rPr>
+              <w:t>Low</w:t>
+            </w:r>
+          </w:p>
+        </w:tc>
+      </w:tr>
+    </w:tbl>
+    <w:p>
+      <w:pPr>
+        <w:rPr>
+          <w:rFonts w:ascii="Times New Roman" w:hAnsi="Times New Roman" w:cs="Times New Roman"/>
+          <w:b/>
+          <w:bCs/>
+          <w:sz w:val="28"/>
+          <w:szCs w:val="28"/>
+          <w:u w:val="single"/>
+        </w:rPr>
+      </w:pPr>
+    </w:p>
+    <w:p>
+      <w:pPr>
+        <w:rPr>
+          <w:rFonts w:ascii="Times New Roman" w:hAnsi="Times New Roman" w:cs="Times New Roman"/>
+          <w:b/>
+          <w:bCs/>
+          <w:sz w:val="28"/>
+          <w:szCs w:val="28"/>
+          <w:u w:val="single"/>
+        </w:rPr>
+      </w:pPr>
+      <w:r>
+        <w:rPr>
+          <w:rFonts w:ascii="Times New Roman" w:hAnsi="Times New Roman" w:cs="Times New Roman"/>
+          <w:b/>
+          <w:bCs/>
+          <w:sz w:val="28"/>
+          <w:szCs w:val="28"/>
+          <w:u w:val="single"/>
+        </w:rPr>
+        <w:t xml:space="preserve">7. </w:t>
+      </w:r>
+      <w:r>
+        <w:rPr>
+          <w:rFonts w:ascii="Times New Roman" w:hAnsi="Times New Roman" w:cs="Times New Roman"/>
+          <w:b/>
+          <w:bCs/>
+          <w:sz w:val="28"/>
+          <w:szCs w:val="28"/>
+          <w:u w:val="single"/>
+        </w:rPr>
+        <w:t>Comparative Analysis</w:t>
+      </w:r>
+    </w:p>
+    <w:tbl>
+      <w:tblPr>
+        <w:tblStyle w:val="TableGrid"/>
+        <w:tblW w:w="8485" w:type="dxa"/>
+        <w:tblLook w:val="04A0" w:firstRow="1" w:lastRow="0" w:firstColumn="1" w:lastColumn="0" w:noHBand="0" w:noVBand="1"/>
+      </w:tblPr>
+      <w:tblGrid>
+        <w:gridCol w:w="3687"/>
+        <w:gridCol w:w="2513"/>
+        <w:gridCol w:w="2285"/>
+      </w:tblGrid>
+      <w:tr>
+        <w:trPr>
+          <w:trHeight w:val="497"/>
+        </w:trPr>
+        <w:tc>
+          <w:tcPr>
+            <w:tcW w:w="0" w:type="auto"/>
+            <w:hideMark/>
+          </w:tcPr>
+          <w:p>
+            <w:pPr>
+              <w:spacing w:after="160"/>
+              <w:jc w:val="center"/>
+              <w:rPr>
+                <w:rFonts w:ascii="Times New Roman" w:hAnsi="Times New Roman" w:cs="Times New Roman"/>
+                <w:b/>
+                <w:bCs/>
+              </w:rPr>
+            </w:pPr>
+            <w:r>
+              <w:rPr>
+                <w:rFonts w:ascii="Times New Roman" w:hAnsi="Times New Roman" w:cs="Times New Roman"/>
+                <w:b/>
+                <w:bCs/>
+              </w:rPr>
+              <w:t>Parameter</w:t>
+            </w:r>
+          </w:p>
+        </w:tc>
+        <w:tc>
+          <w:tcPr>
+            <w:tcW w:w="0" w:type="auto"/>
+            <w:hideMark/>
+          </w:tcPr>
+          <w:p>
+            <w:pPr>
+              <w:spacing w:after="160"/>
+              <w:jc w:val="center"/>
+              <w:rPr>
+                <w:rFonts w:ascii="Times New Roman" w:hAnsi="Times New Roman" w:cs="Times New Roman"/>
+                <w:b/>
+                <w:bCs/>
+              </w:rPr>
+            </w:pPr>
+            <w:r>
+              <w:rPr>
+                <w:rFonts w:ascii="Times New Roman" w:hAnsi="Times New Roman" w:cs="Times New Roman"/>
+                <w:b/>
+                <w:bCs/>
+              </w:rPr>
+              <w:t>Waterfall Model</w:t>
+            </w:r>
+          </w:p>
+        </w:tc>
+        <w:tc>
+          <w:tcPr>
+            <w:tcW w:w="0" w:type="auto"/>
+            <w:hideMark/>
+          </w:tcPr>
+          <w:p>
+            <w:pPr>
+              <w:spacing w:after="160"/>
+              <w:jc w:val="center"/>
+              <w:rPr>
+                <w:rFonts w:ascii="Times New Roman" w:hAnsi="Times New Roman" w:cs="Times New Roman"/>
+                <w:b/>
+                <w:bCs/>
+              </w:rPr>
+            </w:pPr>
+            <w:r>
+              <w:rPr>
+                <w:rFonts w:ascii="Times New Roman" w:hAnsi="Times New Roman" w:cs="Times New Roman"/>
+                <w:b/>
+                <w:bCs/>
+              </w:rPr>
+              <w:t>Agile Model</w:t>
+            </w:r>
+          </w:p>
+        </w:tc>
+      </w:tr>
+      <w:tr>
+        <w:trPr>
+          <w:trHeight w:val="497"/>
+        </w:trPr>
+        <w:tc>
+          <w:tcPr>
+            <w:tcW w:w="0" w:type="auto"/>
+            <w:hideMark/>
+          </w:tcPr>
+          <w:p>
+            <w:pPr>
+              <w:spacing w:after="160"/>
+              <w:jc w:val="both"/>
+              <w:rPr>
+                <w:rFonts w:ascii="Times New Roman" w:hAnsi="Times New Roman" w:cs="Times New Roman"/>
+                <w:b/>
+                <w:bCs/>
+              </w:rPr>
+            </w:pPr>
+            <w:r>
+              <w:rPr>
+                <w:rFonts w:ascii="Times New Roman" w:hAnsi="Times New Roman" w:cs="Times New Roman"/>
+                <w:b/>
+                <w:bCs/>
+              </w:rPr>
+              <w:t>Requirement Flexibility</w:t>
+            </w:r>
+          </w:p>
+        </w:tc>
+        <w:tc>
+          <w:tcPr>
+            <w:tcW w:w="0" w:type="auto"/>
+            <w:hideMark/>
+          </w:tcPr>
+          <w:p>
+            <w:pPr>
+              <w:spacing w:after="160"/>
+              <w:jc w:val="both"/>
+              <w:rPr>
+                <w:rFonts w:ascii="Times New Roman" w:hAnsi="Times New Roman" w:cs="Times New Roman"/>
+              </w:rPr>
+            </w:pPr>
+            <w:r>
+              <w:rPr>
+                <w:rFonts w:ascii="Times New Roman" w:hAnsi="Times New Roman" w:cs="Times New Roman"/>
+              </w:rPr>
+              <w:t>Low</w:t>
+            </w:r>
+          </w:p>
+        </w:tc>
+        <w:tc>
+          <w:tcPr>
+            <w:tcW w:w="0" w:type="auto"/>
+            <w:hideMark/>
+          </w:tcPr>
+          <w:p>
+            <w:pPr>
+              <w:spacing w:after="160"/>
+              <w:jc w:val="both"/>
+              <w:rPr>
+                <w:rFonts w:ascii="Times New Roman" w:hAnsi="Times New Roman" w:cs="Times New Roman"/>
+              </w:rPr>
+            </w:pPr>
+            <w:r>
+              <w:rPr>
+                <w:rFonts w:ascii="Times New Roman" w:hAnsi="Times New Roman" w:cs="Times New Roman"/>
+              </w:rPr>
+              <w:t>High</w:t>
+            </w:r>
+          </w:p>
+        </w:tc>
+      </w:tr>
+      <w:tr>
+        <w:trPr>
+          <w:trHeight w:val="485"/>
+        </w:trPr>
+        <w:tc>
+          <w:tcPr>
+            <w:tcW w:w="0" w:type="auto"/>
+            <w:hideMark/>
+          </w:tcPr>
+          <w:p>
+            <w:pPr>
+              <w:spacing w:after="160"/>
+              <w:jc w:val="both"/>
+              <w:rPr>
+                <w:rFonts w:ascii="Times New Roman" w:hAnsi="Times New Roman" w:cs="Times New Roman"/>
+                <w:b/>
+                <w:bCs/>
+              </w:rPr>
+            </w:pPr>
+            <w:r>
+              <w:rPr>
+                <w:rFonts w:ascii="Times New Roman" w:hAnsi="Times New Roman" w:cs="Times New Roman"/>
+                <w:b/>
+                <w:bCs/>
+              </w:rPr>
+              <w:t>Change Handling</w:t>
+            </w:r>
+          </w:p>
+        </w:tc>
+        <w:tc>
+          <w:tcPr>
+            <w:tcW w:w="0" w:type="auto"/>
+            <w:hideMark/>
+          </w:tcPr>
+          <w:p>
+            <w:pPr>
+              <w:spacing w:after="160"/>
+              <w:jc w:val="both"/>
+              <w:rPr>
+                <w:rFonts w:ascii="Times New Roman" w:hAnsi="Times New Roman" w:cs="Times New Roman"/>
+              </w:rPr>
+            </w:pPr>
+            <w:r>
+              <w:rPr>
+                <w:rFonts w:ascii="Times New Roman" w:hAnsi="Times New Roman" w:cs="Times New Roman"/>
+              </w:rPr>
+              <w:t>Difficult</w:t>
+            </w:r>
+          </w:p>
+        </w:tc>
+        <w:tc>
+          <w:tcPr>
+            <w:tcW w:w="0" w:type="auto"/>
+            <w:hideMark/>
+          </w:tcPr>
+          <w:p>
+            <w:pPr>
+              <w:spacing w:after="160"/>
+              <w:jc w:val="both"/>
+              <w:rPr>
+                <w:rFonts w:ascii="Times New Roman" w:hAnsi="Times New Roman" w:cs="Times New Roman"/>
+              </w:rPr>
+            </w:pPr>
+            <w:r>
+              <w:rPr>
+                <w:rFonts w:ascii="Times New Roman" w:hAnsi="Times New Roman" w:cs="Times New Roman"/>
+              </w:rPr>
+              <w:t>Easy</w:t>
+            </w:r>
+          </w:p>
+        </w:tc>
+      </w:tr>
+      <w:tr>
+        <w:trPr>
+          <w:trHeight w:val="497"/>
+        </w:trPr>
+        <w:tc>
+          <w:tcPr>
+            <w:tcW w:w="0" w:type="auto"/>
+            <w:hideMark/>
+          </w:tcPr>
+          <w:p>
+            <w:pPr>
+              <w:spacing w:after="160"/>
+              <w:jc w:val="both"/>
+              <w:rPr>
+                <w:rFonts w:ascii="Times New Roman" w:hAnsi="Times New Roman" w:cs="Times New Roman"/>
+                <w:b/>
+                <w:bCs/>
+              </w:rPr>
+            </w:pPr>
+            <w:r>
+              <w:rPr>
+                <w:rFonts w:ascii="Times New Roman" w:hAnsi="Times New Roman" w:cs="Times New Roman"/>
+                <w:b/>
+                <w:bCs/>
+              </w:rPr>
+              <w:t>Risk Detection</w:t>
+            </w:r>
+          </w:p>
+        </w:tc>
+        <w:tc>
+          <w:tcPr>
+            <w:tcW w:w="0" w:type="auto"/>
+            <w:hideMark/>
+          </w:tcPr>
+          <w:p>
+            <w:pPr>
+              <w:spacing w:after="160"/>
+              <w:jc w:val="both"/>
+              <w:rPr>
+                <w:rFonts w:ascii="Times New Roman" w:hAnsi="Times New Roman" w:cs="Times New Roman"/>
+              </w:rPr>
+            </w:pPr>
+            <w:r>
+              <w:rPr>
+                <w:rFonts w:ascii="Times New Roman" w:hAnsi="Times New Roman" w:cs="Times New Roman"/>
+              </w:rPr>
+              <w:t>Late</w:t>
+            </w:r>
+          </w:p>
+        </w:tc>
+        <w:tc>
+          <w:tcPr>
+            <w:tcW w:w="0" w:type="auto"/>
+            <w:hideMark/>
+          </w:tcPr>
+          <w:p>
+            <w:pPr>
+              <w:spacing w:after="160"/>
+              <w:jc w:val="both"/>
+              <w:rPr>
+                <w:rFonts w:ascii="Times New Roman" w:hAnsi="Times New Roman" w:cs="Times New Roman"/>
+              </w:rPr>
+            </w:pPr>
+            <w:r>
+              <w:rPr>
+                <w:rFonts w:ascii="Times New Roman" w:hAnsi="Times New Roman" w:cs="Times New Roman"/>
+              </w:rPr>
+              <w:t>Early</w:t>
+            </w:r>
+          </w:p>
+        </w:tc>
+      </w:tr>
+      <w:tr>
+        <w:trPr>
+          <w:trHeight w:val="497"/>
+        </w:trPr>
+        <w:tc>
+          <w:tcPr>
+            <w:tcW w:w="0" w:type="auto"/>
+            <w:hideMark/>
+          </w:tcPr>
+          <w:p>
+            <w:pPr>
+              <w:spacing w:after="160"/>
+              <w:jc w:val="both"/>
+              <w:rPr>
+                <w:rFonts w:ascii="Times New Roman" w:hAnsi="Times New Roman" w:cs="Times New Roman"/>
+                <w:b/>
+                <w:bCs/>
+              </w:rPr>
+            </w:pPr>
+            <w:r>
+              <w:rPr>
+                <w:rFonts w:ascii="Times New Roman" w:hAnsi="Times New Roman" w:cs="Times New Roman"/>
+                <w:b/>
+                <w:bCs/>
+              </w:rPr>
+              <w:t>Stakeholder Involvement</w:t>
+            </w:r>
+          </w:p>
+        </w:tc>
+        <w:tc>
+          <w:tcPr>
+            <w:tcW w:w="0" w:type="auto"/>
+            <w:hideMark/>
+          </w:tcPr>
+          <w:p>
+            <w:pPr>
+              <w:spacing w:after="160"/>
+              <w:jc w:val="both"/>
+              <w:rPr>
+                <w:rFonts w:ascii="Times New Roman" w:hAnsi="Times New Roman" w:cs="Times New Roman"/>
+              </w:rPr>
+            </w:pPr>
+            <w:r>
+              <w:rPr>
+                <w:rFonts w:ascii="Times New Roman" w:hAnsi="Times New Roman" w:cs="Times New Roman"/>
+              </w:rPr>
+              <w:t>Minimal</w:t>
+            </w:r>
+          </w:p>
+        </w:tc>
+        <w:tc>
+          <w:tcPr>
+            <w:tcW w:w="0" w:type="auto"/>
+            <w:hideMark/>
+          </w:tcPr>
+          <w:p>
+            <w:pPr>
+              <w:spacing w:after="160"/>
+              <w:jc w:val="both"/>
+              <w:rPr>
+                <w:rFonts w:ascii="Times New Roman" w:hAnsi="Times New Roman" w:cs="Times New Roman"/>
+              </w:rPr>
+            </w:pPr>
+            <w:r>
+              <w:rPr>
+                <w:rFonts w:ascii="Times New Roman" w:hAnsi="Times New Roman" w:cs="Times New Roman"/>
+              </w:rPr>
+              <w:t>Continuous</w:t>
+            </w:r>
+          </w:p>
+        </w:tc>
+      </w:tr>
+      <w:tr>
+        <w:trPr>
+          <w:trHeight w:val="497"/>
+        </w:trPr>
+        <w:tc>
+          <w:tcPr>
+            <w:tcW w:w="0" w:type="auto"/>
+            <w:hideMark/>
+          </w:tcPr>
+          <w:p>
+            <w:pPr>
+              <w:spacing w:after="160"/>
+              <w:jc w:val="both"/>
+              <w:rPr>
+                <w:rFonts w:ascii="Times New Roman" w:hAnsi="Times New Roman" w:cs="Times New Roman"/>
+                <w:b/>
+                <w:bCs/>
+              </w:rPr>
+            </w:pPr>
+            <w:r>
+              <w:rPr>
+                <w:rFonts w:ascii="Times New Roman" w:hAnsi="Times New Roman" w:cs="Times New Roman"/>
+                <w:b/>
+                <w:bCs/>
+              </w:rPr>
+              <w:t>Suitability for Scenario</w:t>
+            </w:r>
+          </w:p>
+        </w:tc>
+        <w:tc>
+          <w:tcPr>
+            <w:tcW w:w="0" w:type="auto"/>
+            <w:hideMark/>
+          </w:tcPr>
+          <w:p>
+            <w:pPr>
+              <w:spacing w:after="160"/>
+              <w:jc w:val="both"/>
+              <w:rPr>
+                <w:rFonts w:ascii="Times New Roman" w:hAnsi="Times New Roman" w:cs="Times New Roman"/>
+              </w:rPr>
+            </w:pPr>
+            <w:r>
+              <w:rPr>
+                <w:rFonts w:ascii="Times New Roman" w:hAnsi="Times New Roman" w:cs="Times New Roman"/>
+              </w:rPr>
+              <w:t>Less Suitable</w:t>
+            </w:r>
+          </w:p>
+        </w:tc>
+        <w:tc>
+          <w:tcPr>
+            <w:tcW w:w="0" w:type="auto"/>
+            <w:hideMark/>
+          </w:tcPr>
+          <w:p>
+            <w:pPr>
+              <w:spacing w:after="160"/>
+              <w:jc w:val="both"/>
+              <w:rPr>
+                <w:rFonts w:ascii="Times New Roman" w:hAnsi="Times New Roman" w:cs="Times New Roman"/>
+              </w:rPr>
+            </w:pPr>
+            <w:r>
+              <w:rPr>
+                <w:rFonts w:ascii="Times New Roman" w:hAnsi="Times New Roman" w:cs="Times New Roman"/>
+              </w:rPr>
+              <w:t>Highly Suitable</w:t>
+            </w:r>
+          </w:p>
+        </w:tc>
+      </w:tr>
+    </w:tbl>
+    <w:p>
+      <w:pPr>
+        <w:rPr>
+          <w:rFonts w:ascii="Times New Roman" w:hAnsi="Times New Roman" w:cs="Times New Roman"/>
+          <w:b/>
+          <w:bCs/>
+          <w:sz w:val="28"/>
+          <w:szCs w:val="28"/>
+          <w:u w:val="single"/>
+        </w:rPr>
+      </w:pPr>
+    </w:p>
+    <w:p>
+      <w:pPr>
+        <w:rPr>
+          <w:rFonts w:ascii="Times New Roman" w:hAnsi="Times New Roman" w:cs="Times New Roman"/>
+          <w:b/>
+          <w:bCs/>
+          <w:sz w:val="28"/>
+          <w:szCs w:val="28"/>
+          <w:u w:val="single"/>
+        </w:rPr>
+      </w:pPr>
+    </w:p>
+    <w:p>
+      <w:pPr>
+        <w:rPr>
+          <w:rFonts w:ascii="Times New Roman" w:hAnsi="Times New Roman" w:cs="Times New Roman"/>
+          <w:b/>
+          <w:bCs/>
+          <w:sz w:val="28"/>
+          <w:szCs w:val="28"/>
+          <w:u w:val="single"/>
+        </w:rPr>
+      </w:pPr>
+    </w:p>
+    <w:p>
+      <w:pPr>
+        <w:jc w:val="both"/>
+        <w:rPr>
+          <w:rFonts w:ascii="Times New Roman" w:hAnsi="Times New Roman" w:cs="Times New Roman"/>
+          <w:b/>
+          <w:bCs/>
+          <w:sz w:val="28"/>
+          <w:szCs w:val="28"/>
+          <w:u w:val="single"/>
+        </w:rPr>
+      </w:pPr>
+      <w:r>
+        <w:rPr>
+          <w:rFonts w:ascii="Times New Roman" w:hAnsi="Times New Roman" w:cs="Times New Roman"/>
+          <w:b/>
+          <w:bCs/>
+          <w:sz w:val="28"/>
+          <w:szCs w:val="28"/>
+          <w:u w:val="single"/>
+        </w:rPr>
+        <w:t xml:space="preserve">8. </w:t>
+      </w:r>
+      <w:r>
+        <w:rPr>
+          <w:rFonts w:ascii="Times New Roman" w:hAnsi="Times New Roman" w:cs="Times New Roman"/>
+          <w:b/>
+          <w:bCs/>
+          <w:sz w:val="28"/>
+          <w:szCs w:val="28"/>
+          <w:u w:val="single"/>
+        </w:rPr>
+        <w:t>Result</w:t>
+      </w:r>
+    </w:p>
+    <w:p>
+      <w:pPr>
+        <w:jc w:val="both"/>
+        <w:rPr>
+          <w:rFonts w:ascii="Times New Roman" w:hAnsi="Times New Roman" w:cs="Times New Roman"/>
+        </w:rPr>
+      </w:pPr>
+      <w:r>
+        <w:rPr>
+          <w:rFonts w:ascii="Times New Roman" w:hAnsi="Times New Roman" w:cs="Times New Roman"/>
+        </w:rPr>
+        <w:t>In the Online Learning Platform scenario, the Agile software development model is clearly the better choice. The platform depends on evolving requirements, frequent feature upgrades and constant feedback from students and instructors. Agile supports iterative releases, early risk detection and rapid adaptation to changing educational needs, which are critical for keeping the system relevant and usable.</w:t>
+      </w:r>
+    </w:p>
+    <w:p>
+      <w:pPr>
+        <w:jc w:val="both"/>
+        <w:rPr>
+          <w:rFonts w:ascii="Times New Roman" w:hAnsi="Times New Roman" w:cs="Times New Roman"/>
+          <w:b/>
+          <w:bCs/>
+          <w:sz w:val="28"/>
+          <w:szCs w:val="28"/>
+          <w:u w:val="single"/>
+        </w:rPr>
+      </w:pPr>
+      <w:r>
+        <w:rPr>
+          <w:rFonts w:ascii="Times New Roman" w:hAnsi="Times New Roman" w:cs="Times New Roman"/>
+          <w:b/>
+          <w:bCs/>
+          <w:sz w:val="28"/>
+          <w:szCs w:val="28"/>
+          <w:u w:val="single"/>
+        </w:rPr>
+        <w:t xml:space="preserve">9. </w:t>
+      </w:r>
+      <w:r>
+        <w:rPr>
+          <w:rFonts w:ascii="Times New Roman" w:hAnsi="Times New Roman" w:cs="Times New Roman"/>
+          <w:b/>
+          <w:bCs/>
+          <w:sz w:val="28"/>
+          <w:szCs w:val="28"/>
+          <w:u w:val="single"/>
+        </w:rPr>
+        <w:t>Conclusion</w:t>
+      </w:r>
+    </w:p>
+    <w:p>
+      <w:pPr>
+        <w:jc w:val="both"/>
+        <w:rPr>
+          <w:rFonts w:ascii="Times New Roman" w:hAnsi="Times New Roman" w:cs="Times New Roman"/>
+        </w:rPr>
+      </w:pPr>
+      <w:r>
+        <w:rPr>
+          <w:rFonts w:ascii="Times New Roman" w:hAnsi="Times New Roman" w:cs="Times New Roman"/>
+        </w:rPr>
+        <w:t>This experiment concludes that for an Online Learning Platform involving dynamic requirements, interactive user engagement and ongoing enhancement, the Agile development model provides superior flexibility, lower project risk and higher overall system quality compared to the Waterfall model.</w:t>
+      </w:r>
+    </w:p>
+    <w:p>
+      <w:pPr>
+        <w:rPr>
+          <w:rFonts w:ascii="Times New Roman" w:hAnsi="Times New Roman" w:cs="Times New Roman"/>
         </w:rPr>
       </w:pPr>
     </w:p>
     <w:sectPr>
       <w:pgSz w:w="12240" w:h="15840" w:code="1"/>
       <w:pgMar w:top="1440" w:right="1440" w:bottom="1440" w:left="1440" w:header="708" w:footer="708" w:gutter="0"/>
+      <w:pgBorders w:offsetFrom="page">
+        <w:top w:val="single" w:sz="4" w:space="24" w:color="auto"/>
+        <w:left w:val="single" w:sz="4" w:space="24" w:color="auto"/>
+        <w:bottom w:val="single" w:sz="4" w:space="24" w:color="auto"/>
+        <w:right w:val="single" w:sz="4" w:space="24" w:color="auto"/>
+      </w:pgBorders>
       <w:cols w:space="708"/>
       <w:docGrid w:linePitch="360"/>
     </w:sectPr>
@@ -278,6 +2614,1475 @@
 <file path=word/numbering.xml><?xml version="1.0" encoding="utf-8"?>
 <w:numbering xmlns:wpc="http://schemas.microsoft.com/office/word/2010/wordprocessingCanvas" xmlns:cx="http://schemas.microsoft.com/office/drawing/2014/chartex" xmlns:cx1="http://schemas.microsoft.com/office/drawing/2015/9/8/chartex" xmlns:cx2="http://schemas.microsoft.com/office/drawing/2015/10/21/chartex" xmlns:cx3="http://schemas.microsoft.com/office/drawing/2016/5/9/chartex" xmlns:cx4="http://schemas.microsoft.com/office/drawing/2016/5/10/chartex" xmlns:cx5="http://schemas.microsoft.com/office/drawing/2016/5/11/chartex" xmlns:cx6="http://schemas.microsoft.com/office/drawing/2016/5/12/chartex" xmlns:cx7="http://schemas.microsoft.com/office/drawing/2016/5/13/chartex" xmlns:cx8="http://schemas.microsoft.com/office/drawing/2016/5/14/chartex" xmlns:mc="http://schemas.openxmlformats.org/markup-compatibility/2006" xmlns:aink="http://schemas.microsoft.com/office/drawing/2016/ink" xmlns:am3d="http://schemas.microsoft.com/office/drawing/2017/model3d" xmlns:o="urn:schemas-microsoft-com:office:office" xmlns:oel="http://schemas.microsoft.com/office/2019/extlst" xmlns:r="http://schemas.openxmlformats.org/officeDocument/2006/relationships" xmlns:m="http://schemas.openxmlformats.org/officeDocument/2006/math" xmlns:v="urn:schemas-microsoft-com:vml" xmlns:wp14="http://schemas.microsoft.com/office/word/2010/wordprocessingDrawing" xmlns:wp="http://schemas.openxmlformats.org/drawingml/2006/wordprocessingDrawing" xmlns:w10="urn:schemas-microsoft-com:office:word" xmlns:w="http://schemas.openxmlformats.org/wordprocessingml/2006/main" xmlns:w14="http://schemas.microsoft.com/office/word/2010/wordml" xmlns:w15="http://schemas.microsoft.com/office/word/2012/wordml" xmlns:w16cex="http://schemas.microsoft.com/office/word/2018/wordml/cex" xmlns:w16cid="http://schemas.microsoft.com/office/word/2016/wordml/cid" xmlns:w16="http://schemas.microsoft.com/office/word/2018/wordml" xmlns:w16du="http://schemas.microsoft.com/office/word/2023/wordml/word16du" xmlns:w16sdtdh="http://schemas.microsoft.com/office/word/2020/wordml/sdtdatahash" xmlns:w16sdtfl="http://schemas.microsoft.com/office/word/2024/wordml/sdtformatlock" xmlns:w16se="http://schemas.microsoft.com/office/word/2015/wordml/symex" xmlns:wpg="http://schemas.microsoft.com/office/word/2010/wordprocessingGroup" xmlns:wpi="http://schemas.microsoft.com/office/word/2010/wordprocessingInk" xmlns:wne="http://schemas.microsoft.com/office/word/2006/wordml" xmlns:wps="http://schemas.microsoft.com/office/word/2010/wordprocessingShape" mc:Ignorable="w14 w15 w16se w16cid w16 w16cex w16sdtdh w16sdtfl w16du wp14">
   <w:abstractNum w:abstractNumId="0" w15:restartNumberingAfterBreak="0">
+    <w:nsid w:val="1D3705D9"/>
+    <w:multiLevelType w:val="hybridMultilevel"/>
+    <w:tmpl w:val="1E9E1D56"/>
+    <w:lvl w:ilvl="0" w:tplc="40090001">
+      <w:start w:val="1"/>
+      <w:numFmt w:val="bullet"/>
+      <w:lvlText w:val=""/>
+      <w:lvlJc w:val="left"/>
+      <w:pPr>
+        <w:ind w:left="720" w:hanging="360"/>
+      </w:pPr>
+      <w:rPr>
+        <w:rFonts w:ascii="Symbol" w:hAnsi="Symbol" w:hint="default"/>
+      </w:rPr>
+    </w:lvl>
+    <w:lvl w:ilvl="1" w:tplc="40090003">
+      <w:start w:val="1"/>
+      <w:numFmt w:val="bullet"/>
+      <w:lvlText w:val="o"/>
+      <w:lvlJc w:val="left"/>
+      <w:pPr>
+        <w:ind w:left="1440" w:hanging="360"/>
+      </w:pPr>
+      <w:rPr>
+        <w:rFonts w:ascii="Courier New" w:hAnsi="Courier New" w:cs="Courier New" w:hint="default"/>
+      </w:rPr>
+    </w:lvl>
+    <w:lvl w:ilvl="2" w:tplc="40090005" w:tentative="1">
+      <w:start w:val="1"/>
+      <w:numFmt w:val="bullet"/>
+      <w:lvlText w:val=""/>
+      <w:lvlJc w:val="left"/>
+      <w:pPr>
+        <w:ind w:left="2160" w:hanging="360"/>
+      </w:pPr>
+      <w:rPr>
+        <w:rFonts w:ascii="Wingdings" w:hAnsi="Wingdings" w:hint="default"/>
+      </w:rPr>
+    </w:lvl>
+    <w:lvl w:ilvl="3" w:tplc="40090001" w:tentative="1">
+      <w:start w:val="1"/>
+      <w:numFmt w:val="bullet"/>
+      <w:lvlText w:val=""/>
+      <w:lvlJc w:val="left"/>
+      <w:pPr>
+        <w:ind w:left="2880" w:hanging="360"/>
+      </w:pPr>
+      <w:rPr>
+        <w:rFonts w:ascii="Symbol" w:hAnsi="Symbol" w:hint="default"/>
+      </w:rPr>
+    </w:lvl>
+    <w:lvl w:ilvl="4" w:tplc="40090003" w:tentative="1">
+      <w:start w:val="1"/>
+      <w:numFmt w:val="bullet"/>
+      <w:lvlText w:val="o"/>
+      <w:lvlJc w:val="left"/>
+      <w:pPr>
+        <w:ind w:left="3600" w:hanging="360"/>
+      </w:pPr>
+      <w:rPr>
+        <w:rFonts w:ascii="Courier New" w:hAnsi="Courier New" w:cs="Courier New" w:hint="default"/>
+      </w:rPr>
+    </w:lvl>
+    <w:lvl w:ilvl="5" w:tplc="40090005" w:tentative="1">
+      <w:start w:val="1"/>
+      <w:numFmt w:val="bullet"/>
+      <w:lvlText w:val=""/>
+      <w:lvlJc w:val="left"/>
+      <w:pPr>
+        <w:ind w:left="4320" w:hanging="360"/>
+      </w:pPr>
+      <w:rPr>
+        <w:rFonts w:ascii="Wingdings" w:hAnsi="Wingdings" w:hint="default"/>
+      </w:rPr>
+    </w:lvl>
+    <w:lvl w:ilvl="6" w:tplc="40090001" w:tentative="1">
+      <w:start w:val="1"/>
+      <w:numFmt w:val="bullet"/>
+      <w:lvlText w:val=""/>
+      <w:lvlJc w:val="left"/>
+      <w:pPr>
+        <w:ind w:left="5040" w:hanging="360"/>
+      </w:pPr>
+      <w:rPr>
+        <w:rFonts w:ascii="Symbol" w:hAnsi="Symbol" w:hint="default"/>
+      </w:rPr>
+    </w:lvl>
+    <w:lvl w:ilvl="7" w:tplc="40090003" w:tentative="1">
+      <w:start w:val="1"/>
+      <w:numFmt w:val="bullet"/>
+      <w:lvlText w:val="o"/>
+      <w:lvlJc w:val="left"/>
+      <w:pPr>
+        <w:ind w:left="5760" w:hanging="360"/>
+      </w:pPr>
+      <w:rPr>
+        <w:rFonts w:ascii="Courier New" w:hAnsi="Courier New" w:cs="Courier New" w:hint="default"/>
+      </w:rPr>
+    </w:lvl>
+    <w:lvl w:ilvl="8" w:tplc="40090005" w:tentative="1">
+      <w:start w:val="1"/>
+      <w:numFmt w:val="bullet"/>
+      <w:lvlText w:val=""/>
+      <w:lvlJc w:val="left"/>
+      <w:pPr>
+        <w:ind w:left="6480" w:hanging="360"/>
+      </w:pPr>
+      <w:rPr>
+        <w:rFonts w:ascii="Wingdings" w:hAnsi="Wingdings" w:hint="default"/>
+      </w:rPr>
+    </w:lvl>
+  </w:abstractNum>
+  <w:abstractNum w:abstractNumId="1" w15:restartNumberingAfterBreak="0">
+    <w:nsid w:val="1EDF0790"/>
+    <w:multiLevelType w:val="hybridMultilevel"/>
+    <w:tmpl w:val="BA34F62C"/>
+    <w:lvl w:ilvl="0" w:tplc="40090001">
+      <w:start w:val="1"/>
+      <w:numFmt w:val="bullet"/>
+      <w:lvlText w:val=""/>
+      <w:lvlJc w:val="left"/>
+      <w:pPr>
+        <w:ind w:left="1080" w:hanging="360"/>
+      </w:pPr>
+      <w:rPr>
+        <w:rFonts w:ascii="Symbol" w:hAnsi="Symbol" w:hint="default"/>
+      </w:rPr>
+    </w:lvl>
+    <w:lvl w:ilvl="1" w:tplc="40090003" w:tentative="1">
+      <w:start w:val="1"/>
+      <w:numFmt w:val="bullet"/>
+      <w:lvlText w:val="o"/>
+      <w:lvlJc w:val="left"/>
+      <w:pPr>
+        <w:ind w:left="1800" w:hanging="360"/>
+      </w:pPr>
+      <w:rPr>
+        <w:rFonts w:ascii="Courier New" w:hAnsi="Courier New" w:cs="Courier New" w:hint="default"/>
+      </w:rPr>
+    </w:lvl>
+    <w:lvl w:ilvl="2" w:tplc="40090005" w:tentative="1">
+      <w:start w:val="1"/>
+      <w:numFmt w:val="bullet"/>
+      <w:lvlText w:val=""/>
+      <w:lvlJc w:val="left"/>
+      <w:pPr>
+        <w:ind w:left="2520" w:hanging="360"/>
+      </w:pPr>
+      <w:rPr>
+        <w:rFonts w:ascii="Wingdings" w:hAnsi="Wingdings" w:hint="default"/>
+      </w:rPr>
+    </w:lvl>
+    <w:lvl w:ilvl="3" w:tplc="40090001" w:tentative="1">
+      <w:start w:val="1"/>
+      <w:numFmt w:val="bullet"/>
+      <w:lvlText w:val=""/>
+      <w:lvlJc w:val="left"/>
+      <w:pPr>
+        <w:ind w:left="3240" w:hanging="360"/>
+      </w:pPr>
+      <w:rPr>
+        <w:rFonts w:ascii="Symbol" w:hAnsi="Symbol" w:hint="default"/>
+      </w:rPr>
+    </w:lvl>
+    <w:lvl w:ilvl="4" w:tplc="40090003" w:tentative="1">
+      <w:start w:val="1"/>
+      <w:numFmt w:val="bullet"/>
+      <w:lvlText w:val="o"/>
+      <w:lvlJc w:val="left"/>
+      <w:pPr>
+        <w:ind w:left="3960" w:hanging="360"/>
+      </w:pPr>
+      <w:rPr>
+        <w:rFonts w:ascii="Courier New" w:hAnsi="Courier New" w:cs="Courier New" w:hint="default"/>
+      </w:rPr>
+    </w:lvl>
+    <w:lvl w:ilvl="5" w:tplc="40090005" w:tentative="1">
+      <w:start w:val="1"/>
+      <w:numFmt w:val="bullet"/>
+      <w:lvlText w:val=""/>
+      <w:lvlJc w:val="left"/>
+      <w:pPr>
+        <w:ind w:left="4680" w:hanging="360"/>
+      </w:pPr>
+      <w:rPr>
+        <w:rFonts w:ascii="Wingdings" w:hAnsi="Wingdings" w:hint="default"/>
+      </w:rPr>
+    </w:lvl>
+    <w:lvl w:ilvl="6" w:tplc="40090001" w:tentative="1">
+      <w:start w:val="1"/>
+      <w:numFmt w:val="bullet"/>
+      <w:lvlText w:val=""/>
+      <w:lvlJc w:val="left"/>
+      <w:pPr>
+        <w:ind w:left="5400" w:hanging="360"/>
+      </w:pPr>
+      <w:rPr>
+        <w:rFonts w:ascii="Symbol" w:hAnsi="Symbol" w:hint="default"/>
+      </w:rPr>
+    </w:lvl>
+    <w:lvl w:ilvl="7" w:tplc="40090003" w:tentative="1">
+      <w:start w:val="1"/>
+      <w:numFmt w:val="bullet"/>
+      <w:lvlText w:val="o"/>
+      <w:lvlJc w:val="left"/>
+      <w:pPr>
+        <w:ind w:left="6120" w:hanging="360"/>
+      </w:pPr>
+      <w:rPr>
+        <w:rFonts w:ascii="Courier New" w:hAnsi="Courier New" w:cs="Courier New" w:hint="default"/>
+      </w:rPr>
+    </w:lvl>
+    <w:lvl w:ilvl="8" w:tplc="40090005" w:tentative="1">
+      <w:start w:val="1"/>
+      <w:numFmt w:val="bullet"/>
+      <w:lvlText w:val=""/>
+      <w:lvlJc w:val="left"/>
+      <w:pPr>
+        <w:ind w:left="6840" w:hanging="360"/>
+      </w:pPr>
+      <w:rPr>
+        <w:rFonts w:ascii="Wingdings" w:hAnsi="Wingdings" w:hint="default"/>
+      </w:rPr>
+    </w:lvl>
+  </w:abstractNum>
+  <w:abstractNum w:abstractNumId="2" w15:restartNumberingAfterBreak="0">
+    <w:nsid w:val="22222984"/>
+    <w:multiLevelType w:val="hybridMultilevel"/>
+    <w:tmpl w:val="161A33BC"/>
+    <w:lvl w:ilvl="0" w:tplc="366C5B8A">
+      <w:start w:val="1"/>
+      <w:numFmt w:val="decimal"/>
+      <w:lvlText w:val="%1."/>
+      <w:lvlJc w:val="left"/>
+      <w:pPr>
+        <w:ind w:left="720" w:hanging="360"/>
+      </w:pPr>
+      <w:rPr>
+        <w:rFonts w:hint="default"/>
+        <w:b/>
+        <w:sz w:val="28"/>
+        <w:u w:val="single"/>
+      </w:rPr>
+    </w:lvl>
+    <w:lvl w:ilvl="1" w:tplc="40090019" w:tentative="1">
+      <w:start w:val="1"/>
+      <w:numFmt w:val="lowerLetter"/>
+      <w:lvlText w:val="%2."/>
+      <w:lvlJc w:val="left"/>
+      <w:pPr>
+        <w:ind w:left="1440" w:hanging="360"/>
+      </w:pPr>
+    </w:lvl>
+    <w:lvl w:ilvl="2" w:tplc="4009001B" w:tentative="1">
+      <w:start w:val="1"/>
+      <w:numFmt w:val="lowerRoman"/>
+      <w:lvlText w:val="%3."/>
+      <w:lvlJc w:val="right"/>
+      <w:pPr>
+        <w:ind w:left="2160" w:hanging="180"/>
+      </w:pPr>
+    </w:lvl>
+    <w:lvl w:ilvl="3" w:tplc="4009000F" w:tentative="1">
+      <w:start w:val="1"/>
+      <w:numFmt w:val="decimal"/>
+      <w:lvlText w:val="%4."/>
+      <w:lvlJc w:val="left"/>
+      <w:pPr>
+        <w:ind w:left="2880" w:hanging="360"/>
+      </w:pPr>
+    </w:lvl>
+    <w:lvl w:ilvl="4" w:tplc="40090019" w:tentative="1">
+      <w:start w:val="1"/>
+      <w:numFmt w:val="lowerLetter"/>
+      <w:lvlText w:val="%5."/>
+      <w:lvlJc w:val="left"/>
+      <w:pPr>
+        <w:ind w:left="3600" w:hanging="360"/>
+      </w:pPr>
+    </w:lvl>
+    <w:lvl w:ilvl="5" w:tplc="4009001B" w:tentative="1">
+      <w:start w:val="1"/>
+      <w:numFmt w:val="lowerRoman"/>
+      <w:lvlText w:val="%6."/>
+      <w:lvlJc w:val="right"/>
+      <w:pPr>
+        <w:ind w:left="4320" w:hanging="180"/>
+      </w:pPr>
+    </w:lvl>
+    <w:lvl w:ilvl="6" w:tplc="4009000F" w:tentative="1">
+      <w:start w:val="1"/>
+      <w:numFmt w:val="decimal"/>
+      <w:lvlText w:val="%7."/>
+      <w:lvlJc w:val="left"/>
+      <w:pPr>
+        <w:ind w:left="5040" w:hanging="360"/>
+      </w:pPr>
+    </w:lvl>
+    <w:lvl w:ilvl="7" w:tplc="40090019" w:tentative="1">
+      <w:start w:val="1"/>
+      <w:numFmt w:val="lowerLetter"/>
+      <w:lvlText w:val="%8."/>
+      <w:lvlJc w:val="left"/>
+      <w:pPr>
+        <w:ind w:left="5760" w:hanging="360"/>
+      </w:pPr>
+    </w:lvl>
+    <w:lvl w:ilvl="8" w:tplc="4009001B" w:tentative="1">
+      <w:start w:val="1"/>
+      <w:numFmt w:val="lowerRoman"/>
+      <w:lvlText w:val="%9."/>
+      <w:lvlJc w:val="right"/>
+      <w:pPr>
+        <w:ind w:left="6480" w:hanging="180"/>
+      </w:pPr>
+    </w:lvl>
+  </w:abstractNum>
+  <w:abstractNum w:abstractNumId="3" w15:restartNumberingAfterBreak="0">
+    <w:nsid w:val="233D044B"/>
+    <w:multiLevelType w:val="multilevel"/>
+    <w:tmpl w:val="E4845D6E"/>
+    <w:lvl w:ilvl="0">
+      <w:start w:val="1"/>
+      <w:numFmt w:val="decimal"/>
+      <w:lvlText w:val="%1."/>
+      <w:lvlJc w:val="left"/>
+      <w:pPr>
+        <w:tabs>
+          <w:tab w:val="num" w:pos="720"/>
+        </w:tabs>
+        <w:ind w:left="720" w:hanging="360"/>
+      </w:pPr>
+    </w:lvl>
+    <w:lvl w:ilvl="1">
+      <w:start w:val="1"/>
+      <w:numFmt w:val="bullet"/>
+      <w:lvlText w:val="o"/>
+      <w:lvlJc w:val="left"/>
+      <w:pPr>
+        <w:tabs>
+          <w:tab w:val="num" w:pos="1440"/>
+        </w:tabs>
+        <w:ind w:left="1440" w:hanging="360"/>
+      </w:pPr>
+      <w:rPr>
+        <w:rFonts w:ascii="Courier New" w:hAnsi="Courier New" w:hint="default"/>
+        <w:sz w:val="20"/>
+      </w:rPr>
+    </w:lvl>
+    <w:lvl w:ilvl="2" w:tentative="1">
+      <w:start w:val="1"/>
+      <w:numFmt w:val="decimal"/>
+      <w:lvlText w:val="%3."/>
+      <w:lvlJc w:val="left"/>
+      <w:pPr>
+        <w:tabs>
+          <w:tab w:val="num" w:pos="2160"/>
+        </w:tabs>
+        <w:ind w:left="2160" w:hanging="360"/>
+      </w:pPr>
+    </w:lvl>
+    <w:lvl w:ilvl="3" w:tentative="1">
+      <w:start w:val="1"/>
+      <w:numFmt w:val="decimal"/>
+      <w:lvlText w:val="%4."/>
+      <w:lvlJc w:val="left"/>
+      <w:pPr>
+        <w:tabs>
+          <w:tab w:val="num" w:pos="2880"/>
+        </w:tabs>
+        <w:ind w:left="2880" w:hanging="360"/>
+      </w:pPr>
+    </w:lvl>
+    <w:lvl w:ilvl="4" w:tentative="1">
+      <w:start w:val="1"/>
+      <w:numFmt w:val="decimal"/>
+      <w:lvlText w:val="%5."/>
+      <w:lvlJc w:val="left"/>
+      <w:pPr>
+        <w:tabs>
+          <w:tab w:val="num" w:pos="3600"/>
+        </w:tabs>
+        <w:ind w:left="3600" w:hanging="360"/>
+      </w:pPr>
+    </w:lvl>
+    <w:lvl w:ilvl="5" w:tentative="1">
+      <w:start w:val="1"/>
+      <w:numFmt w:val="decimal"/>
+      <w:lvlText w:val="%6."/>
+      <w:lvlJc w:val="left"/>
+      <w:pPr>
+        <w:tabs>
+          <w:tab w:val="num" w:pos="4320"/>
+        </w:tabs>
+        <w:ind w:left="4320" w:hanging="360"/>
+      </w:pPr>
+    </w:lvl>
+    <w:lvl w:ilvl="6" w:tentative="1">
+      <w:start w:val="1"/>
+      <w:numFmt w:val="decimal"/>
+      <w:lvlText w:val="%7."/>
+      <w:lvlJc w:val="left"/>
+      <w:pPr>
+        <w:tabs>
+          <w:tab w:val="num" w:pos="5040"/>
+        </w:tabs>
+        <w:ind w:left="5040" w:hanging="360"/>
+      </w:pPr>
+    </w:lvl>
+    <w:lvl w:ilvl="7" w:tentative="1">
+      <w:start w:val="1"/>
+      <w:numFmt w:val="decimal"/>
+      <w:lvlText w:val="%8."/>
+      <w:lvlJc w:val="left"/>
+      <w:pPr>
+        <w:tabs>
+          <w:tab w:val="num" w:pos="5760"/>
+        </w:tabs>
+        <w:ind w:left="5760" w:hanging="360"/>
+      </w:pPr>
+    </w:lvl>
+    <w:lvl w:ilvl="8" w:tentative="1">
+      <w:start w:val="1"/>
+      <w:numFmt w:val="decimal"/>
+      <w:lvlText w:val="%9."/>
+      <w:lvlJc w:val="left"/>
+      <w:pPr>
+        <w:tabs>
+          <w:tab w:val="num" w:pos="6480"/>
+        </w:tabs>
+        <w:ind w:left="6480" w:hanging="360"/>
+      </w:pPr>
+    </w:lvl>
+  </w:abstractNum>
+  <w:abstractNum w:abstractNumId="4" w15:restartNumberingAfterBreak="0">
+    <w:nsid w:val="2FC55491"/>
+    <w:multiLevelType w:val="hybridMultilevel"/>
+    <w:tmpl w:val="6A628C24"/>
+    <w:lvl w:ilvl="0" w:tplc="A372F1BC">
+      <w:start w:val="1"/>
+      <w:numFmt w:val="decimal"/>
+      <w:lvlText w:val="%1."/>
+      <w:lvlJc w:val="left"/>
+      <w:pPr>
+        <w:ind w:left="720" w:hanging="360"/>
+      </w:pPr>
+      <w:rPr>
+        <w:b w:val="0"/>
+        <w:bCs w:val="0"/>
+      </w:rPr>
+    </w:lvl>
+    <w:lvl w:ilvl="1" w:tplc="40090019" w:tentative="1">
+      <w:start w:val="1"/>
+      <w:numFmt w:val="lowerLetter"/>
+      <w:lvlText w:val="%2."/>
+      <w:lvlJc w:val="left"/>
+      <w:pPr>
+        <w:ind w:left="1440" w:hanging="360"/>
+      </w:pPr>
+    </w:lvl>
+    <w:lvl w:ilvl="2" w:tplc="4009001B" w:tentative="1">
+      <w:start w:val="1"/>
+      <w:numFmt w:val="lowerRoman"/>
+      <w:lvlText w:val="%3."/>
+      <w:lvlJc w:val="right"/>
+      <w:pPr>
+        <w:ind w:left="2160" w:hanging="180"/>
+      </w:pPr>
+    </w:lvl>
+    <w:lvl w:ilvl="3" w:tplc="4009000F" w:tentative="1">
+      <w:start w:val="1"/>
+      <w:numFmt w:val="decimal"/>
+      <w:lvlText w:val="%4."/>
+      <w:lvlJc w:val="left"/>
+      <w:pPr>
+        <w:ind w:left="2880" w:hanging="360"/>
+      </w:pPr>
+    </w:lvl>
+    <w:lvl w:ilvl="4" w:tplc="40090019" w:tentative="1">
+      <w:start w:val="1"/>
+      <w:numFmt w:val="lowerLetter"/>
+      <w:lvlText w:val="%5."/>
+      <w:lvlJc w:val="left"/>
+      <w:pPr>
+        <w:ind w:left="3600" w:hanging="360"/>
+      </w:pPr>
+    </w:lvl>
+    <w:lvl w:ilvl="5" w:tplc="4009001B" w:tentative="1">
+      <w:start w:val="1"/>
+      <w:numFmt w:val="lowerRoman"/>
+      <w:lvlText w:val="%6."/>
+      <w:lvlJc w:val="right"/>
+      <w:pPr>
+        <w:ind w:left="4320" w:hanging="180"/>
+      </w:pPr>
+    </w:lvl>
+    <w:lvl w:ilvl="6" w:tplc="4009000F" w:tentative="1">
+      <w:start w:val="1"/>
+      <w:numFmt w:val="decimal"/>
+      <w:lvlText w:val="%7."/>
+      <w:lvlJc w:val="left"/>
+      <w:pPr>
+        <w:ind w:left="5040" w:hanging="360"/>
+      </w:pPr>
+    </w:lvl>
+    <w:lvl w:ilvl="7" w:tplc="40090019" w:tentative="1">
+      <w:start w:val="1"/>
+      <w:numFmt w:val="lowerLetter"/>
+      <w:lvlText w:val="%8."/>
+      <w:lvlJc w:val="left"/>
+      <w:pPr>
+        <w:ind w:left="5760" w:hanging="360"/>
+      </w:pPr>
+    </w:lvl>
+    <w:lvl w:ilvl="8" w:tplc="4009001B" w:tentative="1">
+      <w:start w:val="1"/>
+      <w:numFmt w:val="lowerRoman"/>
+      <w:lvlText w:val="%9."/>
+      <w:lvlJc w:val="right"/>
+      <w:pPr>
+        <w:ind w:left="6480" w:hanging="180"/>
+      </w:pPr>
+    </w:lvl>
+  </w:abstractNum>
+  <w:abstractNum w:abstractNumId="5" w15:restartNumberingAfterBreak="0">
+    <w:nsid w:val="38210ABA"/>
+    <w:multiLevelType w:val="multilevel"/>
+    <w:tmpl w:val="5A3080A2"/>
+    <w:lvl w:ilvl="0">
+      <w:start w:val="1"/>
+      <w:numFmt w:val="decimal"/>
+      <w:lvlText w:val="%1."/>
+      <w:lvlJc w:val="left"/>
+      <w:pPr>
+        <w:tabs>
+          <w:tab w:val="num" w:pos="720"/>
+        </w:tabs>
+        <w:ind w:left="720" w:hanging="360"/>
+      </w:pPr>
+    </w:lvl>
+    <w:lvl w:ilvl="1">
+      <w:start w:val="1"/>
+      <w:numFmt w:val="bullet"/>
+      <w:lvlText w:val="o"/>
+      <w:lvlJc w:val="left"/>
+      <w:pPr>
+        <w:tabs>
+          <w:tab w:val="num" w:pos="1440"/>
+        </w:tabs>
+        <w:ind w:left="1440" w:hanging="360"/>
+      </w:pPr>
+      <w:rPr>
+        <w:rFonts w:ascii="Courier New" w:hAnsi="Courier New" w:hint="default"/>
+        <w:sz w:val="20"/>
+      </w:rPr>
+    </w:lvl>
+    <w:lvl w:ilvl="2" w:tentative="1">
+      <w:start w:val="1"/>
+      <w:numFmt w:val="decimal"/>
+      <w:lvlText w:val="%3."/>
+      <w:lvlJc w:val="left"/>
+      <w:pPr>
+        <w:tabs>
+          <w:tab w:val="num" w:pos="2160"/>
+        </w:tabs>
+        <w:ind w:left="2160" w:hanging="360"/>
+      </w:pPr>
+    </w:lvl>
+    <w:lvl w:ilvl="3" w:tentative="1">
+      <w:start w:val="1"/>
+      <w:numFmt w:val="decimal"/>
+      <w:lvlText w:val="%4."/>
+      <w:lvlJc w:val="left"/>
+      <w:pPr>
+        <w:tabs>
+          <w:tab w:val="num" w:pos="2880"/>
+        </w:tabs>
+        <w:ind w:left="2880" w:hanging="360"/>
+      </w:pPr>
+    </w:lvl>
+    <w:lvl w:ilvl="4" w:tentative="1">
+      <w:start w:val="1"/>
+      <w:numFmt w:val="decimal"/>
+      <w:lvlText w:val="%5."/>
+      <w:lvlJc w:val="left"/>
+      <w:pPr>
+        <w:tabs>
+          <w:tab w:val="num" w:pos="3600"/>
+        </w:tabs>
+        <w:ind w:left="3600" w:hanging="360"/>
+      </w:pPr>
+    </w:lvl>
+    <w:lvl w:ilvl="5" w:tentative="1">
+      <w:start w:val="1"/>
+      <w:numFmt w:val="decimal"/>
+      <w:lvlText w:val="%6."/>
+      <w:lvlJc w:val="left"/>
+      <w:pPr>
+        <w:tabs>
+          <w:tab w:val="num" w:pos="4320"/>
+        </w:tabs>
+        <w:ind w:left="4320" w:hanging="360"/>
+      </w:pPr>
+    </w:lvl>
+    <w:lvl w:ilvl="6" w:tentative="1">
+      <w:start w:val="1"/>
+      <w:numFmt w:val="decimal"/>
+      <w:lvlText w:val="%7."/>
+      <w:lvlJc w:val="left"/>
+      <w:pPr>
+        <w:tabs>
+          <w:tab w:val="num" w:pos="5040"/>
+        </w:tabs>
+        <w:ind w:left="5040" w:hanging="360"/>
+      </w:pPr>
+    </w:lvl>
+    <w:lvl w:ilvl="7" w:tentative="1">
+      <w:start w:val="1"/>
+      <w:numFmt w:val="decimal"/>
+      <w:lvlText w:val="%8."/>
+      <w:lvlJc w:val="left"/>
+      <w:pPr>
+        <w:tabs>
+          <w:tab w:val="num" w:pos="5760"/>
+        </w:tabs>
+        <w:ind w:left="5760" w:hanging="360"/>
+      </w:pPr>
+    </w:lvl>
+    <w:lvl w:ilvl="8" w:tentative="1">
+      <w:start w:val="1"/>
+      <w:numFmt w:val="decimal"/>
+      <w:lvlText w:val="%9."/>
+      <w:lvlJc w:val="left"/>
+      <w:pPr>
+        <w:tabs>
+          <w:tab w:val="num" w:pos="6480"/>
+        </w:tabs>
+        <w:ind w:left="6480" w:hanging="360"/>
+      </w:pPr>
+    </w:lvl>
+  </w:abstractNum>
+  <w:abstractNum w:abstractNumId="6" w15:restartNumberingAfterBreak="0">
+    <w:nsid w:val="38C22639"/>
+    <w:multiLevelType w:val="hybridMultilevel"/>
+    <w:tmpl w:val="00C00C4C"/>
+    <w:lvl w:ilvl="0" w:tplc="40090001">
+      <w:start w:val="1"/>
+      <w:numFmt w:val="bullet"/>
+      <w:lvlText w:val=""/>
+      <w:lvlJc w:val="left"/>
+      <w:pPr>
+        <w:ind w:left="720" w:hanging="360"/>
+      </w:pPr>
+      <w:rPr>
+        <w:rFonts w:ascii="Symbol" w:hAnsi="Symbol" w:hint="default"/>
+      </w:rPr>
+    </w:lvl>
+    <w:lvl w:ilvl="1" w:tplc="40090003" w:tentative="1">
+      <w:start w:val="1"/>
+      <w:numFmt w:val="bullet"/>
+      <w:lvlText w:val="o"/>
+      <w:lvlJc w:val="left"/>
+      <w:pPr>
+        <w:ind w:left="1440" w:hanging="360"/>
+      </w:pPr>
+      <w:rPr>
+        <w:rFonts w:ascii="Courier New" w:hAnsi="Courier New" w:cs="Courier New" w:hint="default"/>
+      </w:rPr>
+    </w:lvl>
+    <w:lvl w:ilvl="2" w:tplc="40090005" w:tentative="1">
+      <w:start w:val="1"/>
+      <w:numFmt w:val="bullet"/>
+      <w:lvlText w:val=""/>
+      <w:lvlJc w:val="left"/>
+      <w:pPr>
+        <w:ind w:left="2160" w:hanging="360"/>
+      </w:pPr>
+      <w:rPr>
+        <w:rFonts w:ascii="Wingdings" w:hAnsi="Wingdings" w:hint="default"/>
+      </w:rPr>
+    </w:lvl>
+    <w:lvl w:ilvl="3" w:tplc="40090001" w:tentative="1">
+      <w:start w:val="1"/>
+      <w:numFmt w:val="bullet"/>
+      <w:lvlText w:val=""/>
+      <w:lvlJc w:val="left"/>
+      <w:pPr>
+        <w:ind w:left="2880" w:hanging="360"/>
+      </w:pPr>
+      <w:rPr>
+        <w:rFonts w:ascii="Symbol" w:hAnsi="Symbol" w:hint="default"/>
+      </w:rPr>
+    </w:lvl>
+    <w:lvl w:ilvl="4" w:tplc="40090003" w:tentative="1">
+      <w:start w:val="1"/>
+      <w:numFmt w:val="bullet"/>
+      <w:lvlText w:val="o"/>
+      <w:lvlJc w:val="left"/>
+      <w:pPr>
+        <w:ind w:left="3600" w:hanging="360"/>
+      </w:pPr>
+      <w:rPr>
+        <w:rFonts w:ascii="Courier New" w:hAnsi="Courier New" w:cs="Courier New" w:hint="default"/>
+      </w:rPr>
+    </w:lvl>
+    <w:lvl w:ilvl="5" w:tplc="40090005" w:tentative="1">
+      <w:start w:val="1"/>
+      <w:numFmt w:val="bullet"/>
+      <w:lvlText w:val=""/>
+      <w:lvlJc w:val="left"/>
+      <w:pPr>
+        <w:ind w:left="4320" w:hanging="360"/>
+      </w:pPr>
+      <w:rPr>
+        <w:rFonts w:ascii="Wingdings" w:hAnsi="Wingdings" w:hint="default"/>
+      </w:rPr>
+    </w:lvl>
+    <w:lvl w:ilvl="6" w:tplc="40090001" w:tentative="1">
+      <w:start w:val="1"/>
+      <w:numFmt w:val="bullet"/>
+      <w:lvlText w:val=""/>
+      <w:lvlJc w:val="left"/>
+      <w:pPr>
+        <w:ind w:left="5040" w:hanging="360"/>
+      </w:pPr>
+      <w:rPr>
+        <w:rFonts w:ascii="Symbol" w:hAnsi="Symbol" w:hint="default"/>
+      </w:rPr>
+    </w:lvl>
+    <w:lvl w:ilvl="7" w:tplc="40090003" w:tentative="1">
+      <w:start w:val="1"/>
+      <w:numFmt w:val="bullet"/>
+      <w:lvlText w:val="o"/>
+      <w:lvlJc w:val="left"/>
+      <w:pPr>
+        <w:ind w:left="5760" w:hanging="360"/>
+      </w:pPr>
+      <w:rPr>
+        <w:rFonts w:ascii="Courier New" w:hAnsi="Courier New" w:cs="Courier New" w:hint="default"/>
+      </w:rPr>
+    </w:lvl>
+    <w:lvl w:ilvl="8" w:tplc="40090005" w:tentative="1">
+      <w:start w:val="1"/>
+      <w:numFmt w:val="bullet"/>
+      <w:lvlText w:val=""/>
+      <w:lvlJc w:val="left"/>
+      <w:pPr>
+        <w:ind w:left="6480" w:hanging="360"/>
+      </w:pPr>
+      <w:rPr>
+        <w:rFonts w:ascii="Wingdings" w:hAnsi="Wingdings" w:hint="default"/>
+      </w:rPr>
+    </w:lvl>
+  </w:abstractNum>
+  <w:abstractNum w:abstractNumId="7" w15:restartNumberingAfterBreak="0">
+    <w:nsid w:val="39F113DC"/>
+    <w:multiLevelType w:val="multilevel"/>
+    <w:tmpl w:val="0CBAC0DA"/>
+    <w:lvl w:ilvl="0">
+      <w:start w:val="1"/>
+      <w:numFmt w:val="decimal"/>
+      <w:lvlText w:val="%1."/>
+      <w:lvlJc w:val="left"/>
+      <w:pPr>
+        <w:tabs>
+          <w:tab w:val="num" w:pos="720"/>
+        </w:tabs>
+        <w:ind w:left="720" w:hanging="360"/>
+      </w:pPr>
+    </w:lvl>
+    <w:lvl w:ilvl="1" w:tentative="1">
+      <w:start w:val="1"/>
+      <w:numFmt w:val="decimal"/>
+      <w:lvlText w:val="%2."/>
+      <w:lvlJc w:val="left"/>
+      <w:pPr>
+        <w:tabs>
+          <w:tab w:val="num" w:pos="1440"/>
+        </w:tabs>
+        <w:ind w:left="1440" w:hanging="360"/>
+      </w:pPr>
+    </w:lvl>
+    <w:lvl w:ilvl="2" w:tentative="1">
+      <w:start w:val="1"/>
+      <w:numFmt w:val="decimal"/>
+      <w:lvlText w:val="%3."/>
+      <w:lvlJc w:val="left"/>
+      <w:pPr>
+        <w:tabs>
+          <w:tab w:val="num" w:pos="2160"/>
+        </w:tabs>
+        <w:ind w:left="2160" w:hanging="360"/>
+      </w:pPr>
+    </w:lvl>
+    <w:lvl w:ilvl="3" w:tentative="1">
+      <w:start w:val="1"/>
+      <w:numFmt w:val="decimal"/>
+      <w:lvlText w:val="%4."/>
+      <w:lvlJc w:val="left"/>
+      <w:pPr>
+        <w:tabs>
+          <w:tab w:val="num" w:pos="2880"/>
+        </w:tabs>
+        <w:ind w:left="2880" w:hanging="360"/>
+      </w:pPr>
+    </w:lvl>
+    <w:lvl w:ilvl="4" w:tentative="1">
+      <w:start w:val="1"/>
+      <w:numFmt w:val="decimal"/>
+      <w:lvlText w:val="%5."/>
+      <w:lvlJc w:val="left"/>
+      <w:pPr>
+        <w:tabs>
+          <w:tab w:val="num" w:pos="3600"/>
+        </w:tabs>
+        <w:ind w:left="3600" w:hanging="360"/>
+      </w:pPr>
+    </w:lvl>
+    <w:lvl w:ilvl="5" w:tentative="1">
+      <w:start w:val="1"/>
+      <w:numFmt w:val="decimal"/>
+      <w:lvlText w:val="%6."/>
+      <w:lvlJc w:val="left"/>
+      <w:pPr>
+        <w:tabs>
+          <w:tab w:val="num" w:pos="4320"/>
+        </w:tabs>
+        <w:ind w:left="4320" w:hanging="360"/>
+      </w:pPr>
+    </w:lvl>
+    <w:lvl w:ilvl="6" w:tentative="1">
+      <w:start w:val="1"/>
+      <w:numFmt w:val="decimal"/>
+      <w:lvlText w:val="%7."/>
+      <w:lvlJc w:val="left"/>
+      <w:pPr>
+        <w:tabs>
+          <w:tab w:val="num" w:pos="5040"/>
+        </w:tabs>
+        <w:ind w:left="5040" w:hanging="360"/>
+      </w:pPr>
+    </w:lvl>
+    <w:lvl w:ilvl="7" w:tentative="1">
+      <w:start w:val="1"/>
+      <w:numFmt w:val="decimal"/>
+      <w:lvlText w:val="%8."/>
+      <w:lvlJc w:val="left"/>
+      <w:pPr>
+        <w:tabs>
+          <w:tab w:val="num" w:pos="5760"/>
+        </w:tabs>
+        <w:ind w:left="5760" w:hanging="360"/>
+      </w:pPr>
+    </w:lvl>
+    <w:lvl w:ilvl="8" w:tentative="1">
+      <w:start w:val="1"/>
+      <w:numFmt w:val="decimal"/>
+      <w:lvlText w:val="%9."/>
+      <w:lvlJc w:val="left"/>
+      <w:pPr>
+        <w:tabs>
+          <w:tab w:val="num" w:pos="6480"/>
+        </w:tabs>
+        <w:ind w:left="6480" w:hanging="360"/>
+      </w:pPr>
+    </w:lvl>
+  </w:abstractNum>
+  <w:abstractNum w:abstractNumId="8" w15:restartNumberingAfterBreak="0">
+    <w:nsid w:val="3EFD3315"/>
+    <w:multiLevelType w:val="hybridMultilevel"/>
+    <w:tmpl w:val="C2EC6E1C"/>
+    <w:lvl w:ilvl="0" w:tplc="40090001">
+      <w:start w:val="1"/>
+      <w:numFmt w:val="bullet"/>
+      <w:lvlText w:val=""/>
+      <w:lvlJc w:val="left"/>
+      <w:pPr>
+        <w:ind w:left="720" w:hanging="360"/>
+      </w:pPr>
+      <w:rPr>
+        <w:rFonts w:ascii="Symbol" w:hAnsi="Symbol" w:hint="default"/>
+      </w:rPr>
+    </w:lvl>
+    <w:lvl w:ilvl="1" w:tplc="40090003" w:tentative="1">
+      <w:start w:val="1"/>
+      <w:numFmt w:val="bullet"/>
+      <w:lvlText w:val="o"/>
+      <w:lvlJc w:val="left"/>
+      <w:pPr>
+        <w:ind w:left="1440" w:hanging="360"/>
+      </w:pPr>
+      <w:rPr>
+        <w:rFonts w:ascii="Courier New" w:hAnsi="Courier New" w:cs="Courier New" w:hint="default"/>
+      </w:rPr>
+    </w:lvl>
+    <w:lvl w:ilvl="2" w:tplc="40090005" w:tentative="1">
+      <w:start w:val="1"/>
+      <w:numFmt w:val="bullet"/>
+      <w:lvlText w:val=""/>
+      <w:lvlJc w:val="left"/>
+      <w:pPr>
+        <w:ind w:left="2160" w:hanging="360"/>
+      </w:pPr>
+      <w:rPr>
+        <w:rFonts w:ascii="Wingdings" w:hAnsi="Wingdings" w:hint="default"/>
+      </w:rPr>
+    </w:lvl>
+    <w:lvl w:ilvl="3" w:tplc="40090001" w:tentative="1">
+      <w:start w:val="1"/>
+      <w:numFmt w:val="bullet"/>
+      <w:lvlText w:val=""/>
+      <w:lvlJc w:val="left"/>
+      <w:pPr>
+        <w:ind w:left="2880" w:hanging="360"/>
+      </w:pPr>
+      <w:rPr>
+        <w:rFonts w:ascii="Symbol" w:hAnsi="Symbol" w:hint="default"/>
+      </w:rPr>
+    </w:lvl>
+    <w:lvl w:ilvl="4" w:tplc="40090003" w:tentative="1">
+      <w:start w:val="1"/>
+      <w:numFmt w:val="bullet"/>
+      <w:lvlText w:val="o"/>
+      <w:lvlJc w:val="left"/>
+      <w:pPr>
+        <w:ind w:left="3600" w:hanging="360"/>
+      </w:pPr>
+      <w:rPr>
+        <w:rFonts w:ascii="Courier New" w:hAnsi="Courier New" w:cs="Courier New" w:hint="default"/>
+      </w:rPr>
+    </w:lvl>
+    <w:lvl w:ilvl="5" w:tplc="40090005" w:tentative="1">
+      <w:start w:val="1"/>
+      <w:numFmt w:val="bullet"/>
+      <w:lvlText w:val=""/>
+      <w:lvlJc w:val="left"/>
+      <w:pPr>
+        <w:ind w:left="4320" w:hanging="360"/>
+      </w:pPr>
+      <w:rPr>
+        <w:rFonts w:ascii="Wingdings" w:hAnsi="Wingdings" w:hint="default"/>
+      </w:rPr>
+    </w:lvl>
+    <w:lvl w:ilvl="6" w:tplc="40090001" w:tentative="1">
+      <w:start w:val="1"/>
+      <w:numFmt w:val="bullet"/>
+      <w:lvlText w:val=""/>
+      <w:lvlJc w:val="left"/>
+      <w:pPr>
+        <w:ind w:left="5040" w:hanging="360"/>
+      </w:pPr>
+      <w:rPr>
+        <w:rFonts w:ascii="Symbol" w:hAnsi="Symbol" w:hint="default"/>
+      </w:rPr>
+    </w:lvl>
+    <w:lvl w:ilvl="7" w:tplc="40090003" w:tentative="1">
+      <w:start w:val="1"/>
+      <w:numFmt w:val="bullet"/>
+      <w:lvlText w:val="o"/>
+      <w:lvlJc w:val="left"/>
+      <w:pPr>
+        <w:ind w:left="5760" w:hanging="360"/>
+      </w:pPr>
+      <w:rPr>
+        <w:rFonts w:ascii="Courier New" w:hAnsi="Courier New" w:cs="Courier New" w:hint="default"/>
+      </w:rPr>
+    </w:lvl>
+    <w:lvl w:ilvl="8" w:tplc="40090005" w:tentative="1">
+      <w:start w:val="1"/>
+      <w:numFmt w:val="bullet"/>
+      <w:lvlText w:val=""/>
+      <w:lvlJc w:val="left"/>
+      <w:pPr>
+        <w:ind w:left="6480" w:hanging="360"/>
+      </w:pPr>
+      <w:rPr>
+        <w:rFonts w:ascii="Wingdings" w:hAnsi="Wingdings" w:hint="default"/>
+      </w:rPr>
+    </w:lvl>
+  </w:abstractNum>
+  <w:abstractNum w:abstractNumId="9" w15:restartNumberingAfterBreak="0">
+    <w:nsid w:val="43153504"/>
+    <w:multiLevelType w:val="multilevel"/>
+    <w:tmpl w:val="3C3A0E26"/>
+    <w:lvl w:ilvl="0">
+      <w:start w:val="1"/>
+      <w:numFmt w:val="decimal"/>
+      <w:lvlText w:val="%1."/>
+      <w:lvlJc w:val="left"/>
+      <w:pPr>
+        <w:tabs>
+          <w:tab w:val="num" w:pos="720"/>
+        </w:tabs>
+        <w:ind w:left="720" w:hanging="360"/>
+      </w:pPr>
+    </w:lvl>
+    <w:lvl w:ilvl="1" w:tentative="1">
+      <w:start w:val="1"/>
+      <w:numFmt w:val="decimal"/>
+      <w:lvlText w:val="%2."/>
+      <w:lvlJc w:val="left"/>
+      <w:pPr>
+        <w:tabs>
+          <w:tab w:val="num" w:pos="1440"/>
+        </w:tabs>
+        <w:ind w:left="1440" w:hanging="360"/>
+      </w:pPr>
+    </w:lvl>
+    <w:lvl w:ilvl="2" w:tentative="1">
+      <w:start w:val="1"/>
+      <w:numFmt w:val="decimal"/>
+      <w:lvlText w:val="%3."/>
+      <w:lvlJc w:val="left"/>
+      <w:pPr>
+        <w:tabs>
+          <w:tab w:val="num" w:pos="2160"/>
+        </w:tabs>
+        <w:ind w:left="2160" w:hanging="360"/>
+      </w:pPr>
+    </w:lvl>
+    <w:lvl w:ilvl="3" w:tentative="1">
+      <w:start w:val="1"/>
+      <w:numFmt w:val="decimal"/>
+      <w:lvlText w:val="%4."/>
+      <w:lvlJc w:val="left"/>
+      <w:pPr>
+        <w:tabs>
+          <w:tab w:val="num" w:pos="2880"/>
+        </w:tabs>
+        <w:ind w:left="2880" w:hanging="360"/>
+      </w:pPr>
+    </w:lvl>
+    <w:lvl w:ilvl="4" w:tentative="1">
+      <w:start w:val="1"/>
+      <w:numFmt w:val="decimal"/>
+      <w:lvlText w:val="%5."/>
+      <w:lvlJc w:val="left"/>
+      <w:pPr>
+        <w:tabs>
+          <w:tab w:val="num" w:pos="3600"/>
+        </w:tabs>
+        <w:ind w:left="3600" w:hanging="360"/>
+      </w:pPr>
+    </w:lvl>
+    <w:lvl w:ilvl="5" w:tentative="1">
+      <w:start w:val="1"/>
+      <w:numFmt w:val="decimal"/>
+      <w:lvlText w:val="%6."/>
+      <w:lvlJc w:val="left"/>
+      <w:pPr>
+        <w:tabs>
+          <w:tab w:val="num" w:pos="4320"/>
+        </w:tabs>
+        <w:ind w:left="4320" w:hanging="360"/>
+      </w:pPr>
+    </w:lvl>
+    <w:lvl w:ilvl="6" w:tentative="1">
+      <w:start w:val="1"/>
+      <w:numFmt w:val="decimal"/>
+      <w:lvlText w:val="%7."/>
+      <w:lvlJc w:val="left"/>
+      <w:pPr>
+        <w:tabs>
+          <w:tab w:val="num" w:pos="5040"/>
+        </w:tabs>
+        <w:ind w:left="5040" w:hanging="360"/>
+      </w:pPr>
+    </w:lvl>
+    <w:lvl w:ilvl="7" w:tentative="1">
+      <w:start w:val="1"/>
+      <w:numFmt w:val="decimal"/>
+      <w:lvlText w:val="%8."/>
+      <w:lvlJc w:val="left"/>
+      <w:pPr>
+        <w:tabs>
+          <w:tab w:val="num" w:pos="5760"/>
+        </w:tabs>
+        <w:ind w:left="5760" w:hanging="360"/>
+      </w:pPr>
+    </w:lvl>
+    <w:lvl w:ilvl="8" w:tentative="1">
+      <w:start w:val="1"/>
+      <w:numFmt w:val="decimal"/>
+      <w:lvlText w:val="%9."/>
+      <w:lvlJc w:val="left"/>
+      <w:pPr>
+        <w:tabs>
+          <w:tab w:val="num" w:pos="6480"/>
+        </w:tabs>
+        <w:ind w:left="6480" w:hanging="360"/>
+      </w:pPr>
+    </w:lvl>
+  </w:abstractNum>
+  <w:abstractNum w:abstractNumId="10" w15:restartNumberingAfterBreak="0">
+    <w:nsid w:val="47B82D53"/>
+    <w:multiLevelType w:val="hybridMultilevel"/>
+    <w:tmpl w:val="02ACEF94"/>
+    <w:lvl w:ilvl="0" w:tplc="40090001">
+      <w:start w:val="1"/>
+      <w:numFmt w:val="bullet"/>
+      <w:lvlText w:val=""/>
+      <w:lvlJc w:val="left"/>
+      <w:pPr>
+        <w:ind w:left="720" w:hanging="360"/>
+      </w:pPr>
+      <w:rPr>
+        <w:rFonts w:ascii="Symbol" w:hAnsi="Symbol" w:hint="default"/>
+      </w:rPr>
+    </w:lvl>
+    <w:lvl w:ilvl="1" w:tplc="40090003">
+      <w:start w:val="1"/>
+      <w:numFmt w:val="bullet"/>
+      <w:lvlText w:val="o"/>
+      <w:lvlJc w:val="left"/>
+      <w:pPr>
+        <w:ind w:left="1440" w:hanging="360"/>
+      </w:pPr>
+      <w:rPr>
+        <w:rFonts w:ascii="Courier New" w:hAnsi="Courier New" w:cs="Courier New" w:hint="default"/>
+      </w:rPr>
+    </w:lvl>
+    <w:lvl w:ilvl="2" w:tplc="40090005" w:tentative="1">
+      <w:start w:val="1"/>
+      <w:numFmt w:val="bullet"/>
+      <w:lvlText w:val=""/>
+      <w:lvlJc w:val="left"/>
+      <w:pPr>
+        <w:ind w:left="2160" w:hanging="360"/>
+      </w:pPr>
+      <w:rPr>
+        <w:rFonts w:ascii="Wingdings" w:hAnsi="Wingdings" w:hint="default"/>
+      </w:rPr>
+    </w:lvl>
+    <w:lvl w:ilvl="3" w:tplc="40090001" w:tentative="1">
+      <w:start w:val="1"/>
+      <w:numFmt w:val="bullet"/>
+      <w:lvlText w:val=""/>
+      <w:lvlJc w:val="left"/>
+      <w:pPr>
+        <w:ind w:left="2880" w:hanging="360"/>
+      </w:pPr>
+      <w:rPr>
+        <w:rFonts w:ascii="Symbol" w:hAnsi="Symbol" w:hint="default"/>
+      </w:rPr>
+    </w:lvl>
+    <w:lvl w:ilvl="4" w:tplc="40090003" w:tentative="1">
+      <w:start w:val="1"/>
+      <w:numFmt w:val="bullet"/>
+      <w:lvlText w:val="o"/>
+      <w:lvlJc w:val="left"/>
+      <w:pPr>
+        <w:ind w:left="3600" w:hanging="360"/>
+      </w:pPr>
+      <w:rPr>
+        <w:rFonts w:ascii="Courier New" w:hAnsi="Courier New" w:cs="Courier New" w:hint="default"/>
+      </w:rPr>
+    </w:lvl>
+    <w:lvl w:ilvl="5" w:tplc="40090005" w:tentative="1">
+      <w:start w:val="1"/>
+      <w:numFmt w:val="bullet"/>
+      <w:lvlText w:val=""/>
+      <w:lvlJc w:val="left"/>
+      <w:pPr>
+        <w:ind w:left="4320" w:hanging="360"/>
+      </w:pPr>
+      <w:rPr>
+        <w:rFonts w:ascii="Wingdings" w:hAnsi="Wingdings" w:hint="default"/>
+      </w:rPr>
+    </w:lvl>
+    <w:lvl w:ilvl="6" w:tplc="40090001" w:tentative="1">
+      <w:start w:val="1"/>
+      <w:numFmt w:val="bullet"/>
+      <w:lvlText w:val=""/>
+      <w:lvlJc w:val="left"/>
+      <w:pPr>
+        <w:ind w:left="5040" w:hanging="360"/>
+      </w:pPr>
+      <w:rPr>
+        <w:rFonts w:ascii="Symbol" w:hAnsi="Symbol" w:hint="default"/>
+      </w:rPr>
+    </w:lvl>
+    <w:lvl w:ilvl="7" w:tplc="40090003" w:tentative="1">
+      <w:start w:val="1"/>
+      <w:numFmt w:val="bullet"/>
+      <w:lvlText w:val="o"/>
+      <w:lvlJc w:val="left"/>
+      <w:pPr>
+        <w:ind w:left="5760" w:hanging="360"/>
+      </w:pPr>
+      <w:rPr>
+        <w:rFonts w:ascii="Courier New" w:hAnsi="Courier New" w:cs="Courier New" w:hint="default"/>
+      </w:rPr>
+    </w:lvl>
+    <w:lvl w:ilvl="8" w:tplc="40090005" w:tentative="1">
+      <w:start w:val="1"/>
+      <w:numFmt w:val="bullet"/>
+      <w:lvlText w:val=""/>
+      <w:lvlJc w:val="left"/>
+      <w:pPr>
+        <w:ind w:left="6480" w:hanging="360"/>
+      </w:pPr>
+      <w:rPr>
+        <w:rFonts w:ascii="Wingdings" w:hAnsi="Wingdings" w:hint="default"/>
+      </w:rPr>
+    </w:lvl>
+  </w:abstractNum>
+  <w:abstractNum w:abstractNumId="11" w15:restartNumberingAfterBreak="0">
+    <w:nsid w:val="4A8C1475"/>
+    <w:multiLevelType w:val="hybridMultilevel"/>
+    <w:tmpl w:val="DDF83590"/>
+    <w:lvl w:ilvl="0" w:tplc="40090001">
+      <w:start w:val="1"/>
+      <w:numFmt w:val="bullet"/>
+      <w:lvlText w:val=""/>
+      <w:lvlJc w:val="left"/>
+      <w:pPr>
+        <w:ind w:left="720" w:hanging="360"/>
+      </w:pPr>
+      <w:rPr>
+        <w:rFonts w:ascii="Symbol" w:hAnsi="Symbol" w:hint="default"/>
+      </w:rPr>
+    </w:lvl>
+    <w:lvl w:ilvl="1" w:tplc="40090003" w:tentative="1">
+      <w:start w:val="1"/>
+      <w:numFmt w:val="bullet"/>
+      <w:lvlText w:val="o"/>
+      <w:lvlJc w:val="left"/>
+      <w:pPr>
+        <w:ind w:left="1440" w:hanging="360"/>
+      </w:pPr>
+      <w:rPr>
+        <w:rFonts w:ascii="Courier New" w:hAnsi="Courier New" w:cs="Courier New" w:hint="default"/>
+      </w:rPr>
+    </w:lvl>
+    <w:lvl w:ilvl="2" w:tplc="40090005" w:tentative="1">
+      <w:start w:val="1"/>
+      <w:numFmt w:val="bullet"/>
+      <w:lvlText w:val=""/>
+      <w:lvlJc w:val="left"/>
+      <w:pPr>
+        <w:ind w:left="2160" w:hanging="360"/>
+      </w:pPr>
+      <w:rPr>
+        <w:rFonts w:ascii="Wingdings" w:hAnsi="Wingdings" w:hint="default"/>
+      </w:rPr>
+    </w:lvl>
+    <w:lvl w:ilvl="3" w:tplc="40090001" w:tentative="1">
+      <w:start w:val="1"/>
+      <w:numFmt w:val="bullet"/>
+      <w:lvlText w:val=""/>
+      <w:lvlJc w:val="left"/>
+      <w:pPr>
+        <w:ind w:left="2880" w:hanging="360"/>
+      </w:pPr>
+      <w:rPr>
+        <w:rFonts w:ascii="Symbol" w:hAnsi="Symbol" w:hint="default"/>
+      </w:rPr>
+    </w:lvl>
+    <w:lvl w:ilvl="4" w:tplc="40090003" w:tentative="1">
+      <w:start w:val="1"/>
+      <w:numFmt w:val="bullet"/>
+      <w:lvlText w:val="o"/>
+      <w:lvlJc w:val="left"/>
+      <w:pPr>
+        <w:ind w:left="3600" w:hanging="360"/>
+      </w:pPr>
+      <w:rPr>
+        <w:rFonts w:ascii="Courier New" w:hAnsi="Courier New" w:cs="Courier New" w:hint="default"/>
+      </w:rPr>
+    </w:lvl>
+    <w:lvl w:ilvl="5" w:tplc="40090005" w:tentative="1">
+      <w:start w:val="1"/>
+      <w:numFmt w:val="bullet"/>
+      <w:lvlText w:val=""/>
+      <w:lvlJc w:val="left"/>
+      <w:pPr>
+        <w:ind w:left="4320" w:hanging="360"/>
+      </w:pPr>
+      <w:rPr>
+        <w:rFonts w:ascii="Wingdings" w:hAnsi="Wingdings" w:hint="default"/>
+      </w:rPr>
+    </w:lvl>
+    <w:lvl w:ilvl="6" w:tplc="40090001" w:tentative="1">
+      <w:start w:val="1"/>
+      <w:numFmt w:val="bullet"/>
+      <w:lvlText w:val=""/>
+      <w:lvlJc w:val="left"/>
+      <w:pPr>
+        <w:ind w:left="5040" w:hanging="360"/>
+      </w:pPr>
+      <w:rPr>
+        <w:rFonts w:ascii="Symbol" w:hAnsi="Symbol" w:hint="default"/>
+      </w:rPr>
+    </w:lvl>
+    <w:lvl w:ilvl="7" w:tplc="40090003" w:tentative="1">
+      <w:start w:val="1"/>
+      <w:numFmt w:val="bullet"/>
+      <w:lvlText w:val="o"/>
+      <w:lvlJc w:val="left"/>
+      <w:pPr>
+        <w:ind w:left="5760" w:hanging="360"/>
+      </w:pPr>
+      <w:rPr>
+        <w:rFonts w:ascii="Courier New" w:hAnsi="Courier New" w:cs="Courier New" w:hint="default"/>
+      </w:rPr>
+    </w:lvl>
+    <w:lvl w:ilvl="8" w:tplc="40090005" w:tentative="1">
+      <w:start w:val="1"/>
+      <w:numFmt w:val="bullet"/>
+      <w:lvlText w:val=""/>
+      <w:lvlJc w:val="left"/>
+      <w:pPr>
+        <w:ind w:left="6480" w:hanging="360"/>
+      </w:pPr>
+      <w:rPr>
+        <w:rFonts w:ascii="Wingdings" w:hAnsi="Wingdings" w:hint="default"/>
+      </w:rPr>
+    </w:lvl>
+  </w:abstractNum>
+  <w:abstractNum w:abstractNumId="12" w15:restartNumberingAfterBreak="0">
+    <w:nsid w:val="4D8C3823"/>
+    <w:multiLevelType w:val="multilevel"/>
+    <w:tmpl w:val="AB3230F2"/>
+    <w:lvl w:ilvl="0">
+      <w:start w:val="1"/>
+      <w:numFmt w:val="bullet"/>
+      <w:lvlText w:val=""/>
+      <w:lvlJc w:val="left"/>
+      <w:pPr>
+        <w:tabs>
+          <w:tab w:val="num" w:pos="720"/>
+        </w:tabs>
+        <w:ind w:left="720" w:hanging="360"/>
+      </w:pPr>
+      <w:rPr>
+        <w:rFonts w:ascii="Symbol" w:hAnsi="Symbol" w:hint="default"/>
+        <w:sz w:val="20"/>
+      </w:rPr>
+    </w:lvl>
+    <w:lvl w:ilvl="1" w:tentative="1">
+      <w:start w:val="1"/>
+      <w:numFmt w:val="bullet"/>
+      <w:lvlText w:val="o"/>
+      <w:lvlJc w:val="left"/>
+      <w:pPr>
+        <w:tabs>
+          <w:tab w:val="num" w:pos="1440"/>
+        </w:tabs>
+        <w:ind w:left="1440" w:hanging="360"/>
+      </w:pPr>
+      <w:rPr>
+        <w:rFonts w:ascii="Courier New" w:hAnsi="Courier New" w:hint="default"/>
+        <w:sz w:val="20"/>
+      </w:rPr>
+    </w:lvl>
+    <w:lvl w:ilvl="2" w:tentative="1">
+      <w:start w:val="1"/>
+      <w:numFmt w:val="bullet"/>
+      <w:lvlText w:val=""/>
+      <w:lvlJc w:val="left"/>
+      <w:pPr>
+        <w:tabs>
+          <w:tab w:val="num" w:pos="2160"/>
+        </w:tabs>
+        <w:ind w:left="2160" w:hanging="360"/>
+      </w:pPr>
+      <w:rPr>
+        <w:rFonts w:ascii="Wingdings" w:hAnsi="Wingdings" w:hint="default"/>
+        <w:sz w:val="20"/>
+      </w:rPr>
+    </w:lvl>
+    <w:lvl w:ilvl="3" w:tentative="1">
+      <w:start w:val="1"/>
+      <w:numFmt w:val="bullet"/>
+      <w:lvlText w:val=""/>
+      <w:lvlJc w:val="left"/>
+      <w:pPr>
+        <w:tabs>
+          <w:tab w:val="num" w:pos="2880"/>
+        </w:tabs>
+        <w:ind w:left="2880" w:hanging="360"/>
+      </w:pPr>
+      <w:rPr>
+        <w:rFonts w:ascii="Wingdings" w:hAnsi="Wingdings" w:hint="default"/>
+        <w:sz w:val="20"/>
+      </w:rPr>
+    </w:lvl>
+    <w:lvl w:ilvl="4" w:tentative="1">
+      <w:start w:val="1"/>
+      <w:numFmt w:val="bullet"/>
+      <w:lvlText w:val=""/>
+      <w:lvlJc w:val="left"/>
+      <w:pPr>
+        <w:tabs>
+          <w:tab w:val="num" w:pos="3600"/>
+        </w:tabs>
+        <w:ind w:left="3600" w:hanging="360"/>
+      </w:pPr>
+      <w:rPr>
+        <w:rFonts w:ascii="Wingdings" w:hAnsi="Wingdings" w:hint="default"/>
+        <w:sz w:val="20"/>
+      </w:rPr>
+    </w:lvl>
+    <w:lvl w:ilvl="5" w:tentative="1">
+      <w:start w:val="1"/>
+      <w:numFmt w:val="bullet"/>
+      <w:lvlText w:val=""/>
+      <w:lvlJc w:val="left"/>
+      <w:pPr>
+        <w:tabs>
+          <w:tab w:val="num" w:pos="4320"/>
+        </w:tabs>
+        <w:ind w:left="4320" w:hanging="360"/>
+      </w:pPr>
+      <w:rPr>
+        <w:rFonts w:ascii="Wingdings" w:hAnsi="Wingdings" w:hint="default"/>
+        <w:sz w:val="20"/>
+      </w:rPr>
+    </w:lvl>
+    <w:lvl w:ilvl="6" w:tentative="1">
+      <w:start w:val="1"/>
+      <w:numFmt w:val="bullet"/>
+      <w:lvlText w:val=""/>
+      <w:lvlJc w:val="left"/>
+      <w:pPr>
+        <w:tabs>
+          <w:tab w:val="num" w:pos="5040"/>
+        </w:tabs>
+        <w:ind w:left="5040" w:hanging="360"/>
+      </w:pPr>
+      <w:rPr>
+        <w:rFonts w:ascii="Wingdings" w:hAnsi="Wingdings" w:hint="default"/>
+        <w:sz w:val="20"/>
+      </w:rPr>
+    </w:lvl>
+    <w:lvl w:ilvl="7" w:tentative="1">
+      <w:start w:val="1"/>
+      <w:numFmt w:val="bullet"/>
+      <w:lvlText w:val=""/>
+      <w:lvlJc w:val="left"/>
+      <w:pPr>
+        <w:tabs>
+          <w:tab w:val="num" w:pos="5760"/>
+        </w:tabs>
+        <w:ind w:left="5760" w:hanging="360"/>
+      </w:pPr>
+      <w:rPr>
+        <w:rFonts w:ascii="Wingdings" w:hAnsi="Wingdings" w:hint="default"/>
+        <w:sz w:val="20"/>
+      </w:rPr>
+    </w:lvl>
+    <w:lvl w:ilvl="8" w:tentative="1">
+      <w:start w:val="1"/>
+      <w:numFmt w:val="bullet"/>
+      <w:lvlText w:val=""/>
+      <w:lvlJc w:val="left"/>
+      <w:pPr>
+        <w:tabs>
+          <w:tab w:val="num" w:pos="6480"/>
+        </w:tabs>
+        <w:ind w:left="6480" w:hanging="360"/>
+      </w:pPr>
+      <w:rPr>
+        <w:rFonts w:ascii="Wingdings" w:hAnsi="Wingdings" w:hint="default"/>
+        <w:sz w:val="20"/>
+      </w:rPr>
+    </w:lvl>
+  </w:abstractNum>
+  <w:abstractNum w:abstractNumId="13" w15:restartNumberingAfterBreak="0">
     <w:nsid w:val="57993E50"/>
     <w:multiLevelType w:val="multilevel"/>
     <w:tmpl w:val="6CA463B4"/>
@@ -390,8 +4195,377 @@
       </w:pPr>
     </w:lvl>
   </w:abstractNum>
+  <w:abstractNum w:abstractNumId="14" w15:restartNumberingAfterBreak="0">
+    <w:nsid w:val="5A473142"/>
+    <w:multiLevelType w:val="hybridMultilevel"/>
+    <w:tmpl w:val="FEDA8828"/>
+    <w:lvl w:ilvl="0" w:tplc="4009000F">
+      <w:start w:val="1"/>
+      <w:numFmt w:val="decimal"/>
+      <w:lvlText w:val="%1."/>
+      <w:lvlJc w:val="left"/>
+      <w:pPr>
+        <w:ind w:left="1080" w:hanging="360"/>
+      </w:pPr>
+    </w:lvl>
+    <w:lvl w:ilvl="1" w:tplc="40090019" w:tentative="1">
+      <w:start w:val="1"/>
+      <w:numFmt w:val="lowerLetter"/>
+      <w:lvlText w:val="%2."/>
+      <w:lvlJc w:val="left"/>
+      <w:pPr>
+        <w:ind w:left="1800" w:hanging="360"/>
+      </w:pPr>
+    </w:lvl>
+    <w:lvl w:ilvl="2" w:tplc="4009001B" w:tentative="1">
+      <w:start w:val="1"/>
+      <w:numFmt w:val="lowerRoman"/>
+      <w:lvlText w:val="%3."/>
+      <w:lvlJc w:val="right"/>
+      <w:pPr>
+        <w:ind w:left="2520" w:hanging="180"/>
+      </w:pPr>
+    </w:lvl>
+    <w:lvl w:ilvl="3" w:tplc="4009000F" w:tentative="1">
+      <w:start w:val="1"/>
+      <w:numFmt w:val="decimal"/>
+      <w:lvlText w:val="%4."/>
+      <w:lvlJc w:val="left"/>
+      <w:pPr>
+        <w:ind w:left="3240" w:hanging="360"/>
+      </w:pPr>
+    </w:lvl>
+    <w:lvl w:ilvl="4" w:tplc="40090019" w:tentative="1">
+      <w:start w:val="1"/>
+      <w:numFmt w:val="lowerLetter"/>
+      <w:lvlText w:val="%5."/>
+      <w:lvlJc w:val="left"/>
+      <w:pPr>
+        <w:ind w:left="3960" w:hanging="360"/>
+      </w:pPr>
+    </w:lvl>
+    <w:lvl w:ilvl="5" w:tplc="4009001B" w:tentative="1">
+      <w:start w:val="1"/>
+      <w:numFmt w:val="lowerRoman"/>
+      <w:lvlText w:val="%6."/>
+      <w:lvlJc w:val="right"/>
+      <w:pPr>
+        <w:ind w:left="4680" w:hanging="180"/>
+      </w:pPr>
+    </w:lvl>
+    <w:lvl w:ilvl="6" w:tplc="4009000F" w:tentative="1">
+      <w:start w:val="1"/>
+      <w:numFmt w:val="decimal"/>
+      <w:lvlText w:val="%7."/>
+      <w:lvlJc w:val="left"/>
+      <w:pPr>
+        <w:ind w:left="5400" w:hanging="360"/>
+      </w:pPr>
+    </w:lvl>
+    <w:lvl w:ilvl="7" w:tplc="40090019" w:tentative="1">
+      <w:start w:val="1"/>
+      <w:numFmt w:val="lowerLetter"/>
+      <w:lvlText w:val="%8."/>
+      <w:lvlJc w:val="left"/>
+      <w:pPr>
+        <w:ind w:left="6120" w:hanging="360"/>
+      </w:pPr>
+    </w:lvl>
+    <w:lvl w:ilvl="8" w:tplc="4009001B" w:tentative="1">
+      <w:start w:val="1"/>
+      <w:numFmt w:val="lowerRoman"/>
+      <w:lvlText w:val="%9."/>
+      <w:lvlJc w:val="right"/>
+      <w:pPr>
+        <w:ind w:left="6840" w:hanging="180"/>
+      </w:pPr>
+    </w:lvl>
+  </w:abstractNum>
+  <w:abstractNum w:abstractNumId="15" w15:restartNumberingAfterBreak="0">
+    <w:nsid w:val="6BBA1743"/>
+    <w:multiLevelType w:val="multilevel"/>
+    <w:tmpl w:val="18E0C1D4"/>
+    <w:lvl w:ilvl="0">
+      <w:start w:val="1"/>
+      <w:numFmt w:val="bullet"/>
+      <w:lvlText w:val=""/>
+      <w:lvlJc w:val="left"/>
+      <w:pPr>
+        <w:tabs>
+          <w:tab w:val="num" w:pos="720"/>
+        </w:tabs>
+        <w:ind w:left="720" w:hanging="360"/>
+      </w:pPr>
+      <w:rPr>
+        <w:rFonts w:ascii="Symbol" w:hAnsi="Symbol" w:hint="default"/>
+        <w:sz w:val="20"/>
+      </w:rPr>
+    </w:lvl>
+    <w:lvl w:ilvl="1" w:tentative="1">
+      <w:start w:val="1"/>
+      <w:numFmt w:val="bullet"/>
+      <w:lvlText w:val="o"/>
+      <w:lvlJc w:val="left"/>
+      <w:pPr>
+        <w:tabs>
+          <w:tab w:val="num" w:pos="1440"/>
+        </w:tabs>
+        <w:ind w:left="1440" w:hanging="360"/>
+      </w:pPr>
+      <w:rPr>
+        <w:rFonts w:ascii="Courier New" w:hAnsi="Courier New" w:hint="default"/>
+        <w:sz w:val="20"/>
+      </w:rPr>
+    </w:lvl>
+    <w:lvl w:ilvl="2" w:tentative="1">
+      <w:start w:val="1"/>
+      <w:numFmt w:val="bullet"/>
+      <w:lvlText w:val=""/>
+      <w:lvlJc w:val="left"/>
+      <w:pPr>
+        <w:tabs>
+          <w:tab w:val="num" w:pos="2160"/>
+        </w:tabs>
+        <w:ind w:left="2160" w:hanging="360"/>
+      </w:pPr>
+      <w:rPr>
+        <w:rFonts w:ascii="Wingdings" w:hAnsi="Wingdings" w:hint="default"/>
+        <w:sz w:val="20"/>
+      </w:rPr>
+    </w:lvl>
+    <w:lvl w:ilvl="3" w:tentative="1">
+      <w:start w:val="1"/>
+      <w:numFmt w:val="bullet"/>
+      <w:lvlText w:val=""/>
+      <w:lvlJc w:val="left"/>
+      <w:pPr>
+        <w:tabs>
+          <w:tab w:val="num" w:pos="2880"/>
+        </w:tabs>
+        <w:ind w:left="2880" w:hanging="360"/>
+      </w:pPr>
+      <w:rPr>
+        <w:rFonts w:ascii="Wingdings" w:hAnsi="Wingdings" w:hint="default"/>
+        <w:sz w:val="20"/>
+      </w:rPr>
+    </w:lvl>
+    <w:lvl w:ilvl="4" w:tentative="1">
+      <w:start w:val="1"/>
+      <w:numFmt w:val="bullet"/>
+      <w:lvlText w:val=""/>
+      <w:lvlJc w:val="left"/>
+      <w:pPr>
+        <w:tabs>
+          <w:tab w:val="num" w:pos="3600"/>
+        </w:tabs>
+        <w:ind w:left="3600" w:hanging="360"/>
+      </w:pPr>
+      <w:rPr>
+        <w:rFonts w:ascii="Wingdings" w:hAnsi="Wingdings" w:hint="default"/>
+        <w:sz w:val="20"/>
+      </w:rPr>
+    </w:lvl>
+    <w:lvl w:ilvl="5" w:tentative="1">
+      <w:start w:val="1"/>
+      <w:numFmt w:val="bullet"/>
+      <w:lvlText w:val=""/>
+      <w:lvlJc w:val="left"/>
+      <w:pPr>
+        <w:tabs>
+          <w:tab w:val="num" w:pos="4320"/>
+        </w:tabs>
+        <w:ind w:left="4320" w:hanging="360"/>
+      </w:pPr>
+      <w:rPr>
+        <w:rFonts w:ascii="Wingdings" w:hAnsi="Wingdings" w:hint="default"/>
+        <w:sz w:val="20"/>
+      </w:rPr>
+    </w:lvl>
+    <w:lvl w:ilvl="6" w:tentative="1">
+      <w:start w:val="1"/>
+      <w:numFmt w:val="bullet"/>
+      <w:lvlText w:val=""/>
+      <w:lvlJc w:val="left"/>
+      <w:pPr>
+        <w:tabs>
+          <w:tab w:val="num" w:pos="5040"/>
+        </w:tabs>
+        <w:ind w:left="5040" w:hanging="360"/>
+      </w:pPr>
+      <w:rPr>
+        <w:rFonts w:ascii="Wingdings" w:hAnsi="Wingdings" w:hint="default"/>
+        <w:sz w:val="20"/>
+      </w:rPr>
+    </w:lvl>
+    <w:lvl w:ilvl="7" w:tentative="1">
+      <w:start w:val="1"/>
+      <w:numFmt w:val="bullet"/>
+      <w:lvlText w:val=""/>
+      <w:lvlJc w:val="left"/>
+      <w:pPr>
+        <w:tabs>
+          <w:tab w:val="num" w:pos="5760"/>
+        </w:tabs>
+        <w:ind w:left="5760" w:hanging="360"/>
+      </w:pPr>
+      <w:rPr>
+        <w:rFonts w:ascii="Wingdings" w:hAnsi="Wingdings" w:hint="default"/>
+        <w:sz w:val="20"/>
+      </w:rPr>
+    </w:lvl>
+    <w:lvl w:ilvl="8" w:tentative="1">
+      <w:start w:val="1"/>
+      <w:numFmt w:val="bullet"/>
+      <w:lvlText w:val=""/>
+      <w:lvlJc w:val="left"/>
+      <w:pPr>
+        <w:tabs>
+          <w:tab w:val="num" w:pos="6480"/>
+        </w:tabs>
+        <w:ind w:left="6480" w:hanging="360"/>
+      </w:pPr>
+      <w:rPr>
+        <w:rFonts w:ascii="Wingdings" w:hAnsi="Wingdings" w:hint="default"/>
+        <w:sz w:val="20"/>
+      </w:rPr>
+    </w:lvl>
+  </w:abstractNum>
+  <w:abstractNum w:abstractNumId="16" w15:restartNumberingAfterBreak="0">
+    <w:nsid w:val="7419356E"/>
+    <w:multiLevelType w:val="hybridMultilevel"/>
+    <w:tmpl w:val="10CA7B26"/>
+    <w:lvl w:ilvl="0" w:tplc="4009000F">
+      <w:start w:val="1"/>
+      <w:numFmt w:val="decimal"/>
+      <w:lvlText w:val="%1."/>
+      <w:lvlJc w:val="left"/>
+      <w:pPr>
+        <w:ind w:left="720" w:hanging="360"/>
+      </w:pPr>
+    </w:lvl>
+    <w:lvl w:ilvl="1" w:tplc="40090019" w:tentative="1">
+      <w:start w:val="1"/>
+      <w:numFmt w:val="lowerLetter"/>
+      <w:lvlText w:val="%2."/>
+      <w:lvlJc w:val="left"/>
+      <w:pPr>
+        <w:ind w:left="1440" w:hanging="360"/>
+      </w:pPr>
+    </w:lvl>
+    <w:lvl w:ilvl="2" w:tplc="4009001B" w:tentative="1">
+      <w:start w:val="1"/>
+      <w:numFmt w:val="lowerRoman"/>
+      <w:lvlText w:val="%3."/>
+      <w:lvlJc w:val="right"/>
+      <w:pPr>
+        <w:ind w:left="2160" w:hanging="180"/>
+      </w:pPr>
+    </w:lvl>
+    <w:lvl w:ilvl="3" w:tplc="4009000F" w:tentative="1">
+      <w:start w:val="1"/>
+      <w:numFmt w:val="decimal"/>
+      <w:lvlText w:val="%4."/>
+      <w:lvlJc w:val="left"/>
+      <w:pPr>
+        <w:ind w:left="2880" w:hanging="360"/>
+      </w:pPr>
+    </w:lvl>
+    <w:lvl w:ilvl="4" w:tplc="40090019" w:tentative="1">
+      <w:start w:val="1"/>
+      <w:numFmt w:val="lowerLetter"/>
+      <w:lvlText w:val="%5."/>
+      <w:lvlJc w:val="left"/>
+      <w:pPr>
+        <w:ind w:left="3600" w:hanging="360"/>
+      </w:pPr>
+    </w:lvl>
+    <w:lvl w:ilvl="5" w:tplc="4009001B" w:tentative="1">
+      <w:start w:val="1"/>
+      <w:numFmt w:val="lowerRoman"/>
+      <w:lvlText w:val="%6."/>
+      <w:lvlJc w:val="right"/>
+      <w:pPr>
+        <w:ind w:left="4320" w:hanging="180"/>
+      </w:pPr>
+    </w:lvl>
+    <w:lvl w:ilvl="6" w:tplc="4009000F" w:tentative="1">
+      <w:start w:val="1"/>
+      <w:numFmt w:val="decimal"/>
+      <w:lvlText w:val="%7."/>
+      <w:lvlJc w:val="left"/>
+      <w:pPr>
+        <w:ind w:left="5040" w:hanging="360"/>
+      </w:pPr>
+    </w:lvl>
+    <w:lvl w:ilvl="7" w:tplc="40090019" w:tentative="1">
+      <w:start w:val="1"/>
+      <w:numFmt w:val="lowerLetter"/>
+      <w:lvlText w:val="%8."/>
+      <w:lvlJc w:val="left"/>
+      <w:pPr>
+        <w:ind w:left="5760" w:hanging="360"/>
+      </w:pPr>
+    </w:lvl>
+    <w:lvl w:ilvl="8" w:tplc="4009001B" w:tentative="1">
+      <w:start w:val="1"/>
+      <w:numFmt w:val="lowerRoman"/>
+      <w:lvlText w:val="%9."/>
+      <w:lvlJc w:val="right"/>
+      <w:pPr>
+        <w:ind w:left="6480" w:hanging="180"/>
+      </w:pPr>
+    </w:lvl>
+  </w:abstractNum>
   <w:num w:numId="1" w16cid:durableId="1210799707">
+    <w:abstractNumId w:val="13"/>
+  </w:num>
+  <w:num w:numId="2" w16cid:durableId="1588925578">
+    <w:abstractNumId w:val="2"/>
+  </w:num>
+  <w:num w:numId="3" w16cid:durableId="835875512">
+    <w:abstractNumId w:val="8"/>
+  </w:num>
+  <w:num w:numId="4" w16cid:durableId="154491431">
+    <w:abstractNumId w:val="7"/>
+  </w:num>
+  <w:num w:numId="5" w16cid:durableId="541668872">
+    <w:abstractNumId w:val="9"/>
+  </w:num>
+  <w:num w:numId="6" w16cid:durableId="322051173">
+    <w:abstractNumId w:val="16"/>
+  </w:num>
+  <w:num w:numId="7" w16cid:durableId="1792894000">
+    <w:abstractNumId w:val="14"/>
+  </w:num>
+  <w:num w:numId="8" w16cid:durableId="2102749902">
+    <w:abstractNumId w:val="4"/>
+  </w:num>
+  <w:num w:numId="9" w16cid:durableId="1357343219">
+    <w:abstractNumId w:val="3"/>
+  </w:num>
+  <w:num w:numId="10" w16cid:durableId="105467569">
+    <w:abstractNumId w:val="12"/>
+  </w:num>
+  <w:num w:numId="11" w16cid:durableId="1702319930">
     <w:abstractNumId w:val="0"/>
+  </w:num>
+  <w:num w:numId="12" w16cid:durableId="108940377">
+    <w:abstractNumId w:val="11"/>
+  </w:num>
+  <w:num w:numId="13" w16cid:durableId="470904067">
+    <w:abstractNumId w:val="5"/>
+  </w:num>
+  <w:num w:numId="14" w16cid:durableId="1264532824">
+    <w:abstractNumId w:val="15"/>
+  </w:num>
+  <w:num w:numId="15" w16cid:durableId="372265934">
+    <w:abstractNumId w:val="10"/>
+  </w:num>
+  <w:num w:numId="16" w16cid:durableId="14700799">
+    <w:abstractNumId w:val="1"/>
+  </w:num>
+  <w:num w:numId="17" w16cid:durableId="1733113777">
+    <w:abstractNumId w:val="6"/>
   </w:num>
 </w:numbering>
 </file>
@@ -1321,6 +5495,25 @@
       <w:spacing w:val="5"/>
     </w:rPr>
   </w:style>
+  <w:style w:type="table" w:styleId="TableGrid">
+    <w:name w:val="Table Grid"/>
+    <w:basedOn w:val="TableNormal"/>
+    <w:uiPriority w:val="39"/>
+    <w:rsid w:val="00877DDB"/>
+    <w:pPr>
+      <w:spacing w:after="0" w:line="240" w:lineRule="auto"/>
+    </w:pPr>
+    <w:tblPr>
+      <w:tblBorders>
+        <w:top w:val="single" w:sz="4" w:space="0" w:color="auto"/>
+        <w:left w:val="single" w:sz="4" w:space="0" w:color="auto"/>
+        <w:bottom w:val="single" w:sz="4" w:space="0" w:color="auto"/>
+        <w:right w:val="single" w:sz="4" w:space="0" w:color="auto"/>
+        <w:insideH w:val="single" w:sz="4" w:space="0" w:color="auto"/>
+        <w:insideV w:val="single" w:sz="4" w:space="0" w:color="auto"/>
+      </w:tblBorders>
+    </w:tblPr>
+  </w:style>
 </w:styles>
 </file>
 

</xml_diff>